<commit_message>
Penambahan Mockup dan Perubahan Proposal
</commit_message>
<xml_diff>
--- a/tugas/PROPOSAL/PROPOSAL PELAPORAN BENCANA ALAM.docx
+++ b/tugas/PROPOSAL/PROPOSAL PELAPORAN BENCANA ALAM.docx
@@ -28,7 +28,7 @@
                     <pic:cNvPicPr/>
                   </pic:nvPicPr>
                   <pic:blipFill>
-                    <a:blip r:embed="rId6" cstate="print">
+                    <a:blip r:embed="rId8" cstate="print">
                       <a:extLst>
                         <a:ext uri="{28A0092B-C50C-407E-A947-70E740481C1C}">
                           <a14:useLocalDpi xmlns:a14="http://schemas.microsoft.com/office/drawing/2010/main" val="0"/>
@@ -79,9 +79,28 @@
       <w:pPr>
         <w:pStyle w:val="Heading1"/>
       </w:pPr>
-      <w:bookmarkStart w:id="0" w:name="_Toc3016500"/>
+      <w:bookmarkStart w:id="0" w:name="_Toc3324456"/>
       <w:r>
         <w:t>APLIKASI PELAPORAN BENCANA ALAM</w:t>
+      </w:r>
+      <w:r>
+        <w:t xml:space="preserve"> (</w:t>
+      </w:r>
+      <w:proofErr w:type="spellStart"/>
+      <w:r>
+        <w:t>Sosial</w:t>
+      </w:r>
+      <w:proofErr w:type="spellEnd"/>
+      <w:r>
+        <w:t xml:space="preserve"> </w:t>
+      </w:r>
+      <w:proofErr w:type="spellStart"/>
+      <w:r>
+        <w:t>Bencana</w:t>
+      </w:r>
+      <w:proofErr w:type="spellEnd"/>
+      <w:r>
+        <w:t>)</w:t>
       </w:r>
       <w:bookmarkEnd w:id="0"/>
     </w:p>
@@ -333,8 +352,11 @@
       <w:pPr>
         <w:spacing w:line="360" w:lineRule="auto"/>
       </w:pPr>
-      <w:bookmarkStart w:id="1" w:name="_GoBack"/>
-      <w:bookmarkEnd w:id="1"/>
+    </w:p>
+    <w:p>
+      <w:pPr>
+        <w:spacing w:line="360" w:lineRule="auto"/>
+      </w:pPr>
     </w:p>
     <w:p>
       <w:pPr>
@@ -388,20 +410,15 @@
     </w:p>
     <w:p>
       <w:pPr>
-        <w:spacing w:line="360" w:lineRule="auto"/>
-      </w:pPr>
-    </w:p>
-    <w:p>
-      <w:pPr>
         <w:pStyle w:val="Heading1"/>
         <w:spacing w:line="360" w:lineRule="auto"/>
       </w:pPr>
-      <w:bookmarkStart w:id="2" w:name="_Toc3016501"/>
+      <w:bookmarkStart w:id="1" w:name="_Toc3324457"/>
       <w:r>
         <w:lastRenderedPageBreak/>
         <w:t>KATA PENGANTAR</w:t>
       </w:r>
-      <w:bookmarkEnd w:id="2"/>
+      <w:bookmarkEnd w:id="1"/>
     </w:p>
     <w:p>
       <w:pPr>
@@ -558,7 +575,13 @@
       </w:r>
       <w:proofErr w:type="spellEnd"/>
       <w:r>
-        <w:t xml:space="preserve"> “PELAPORAN BENCANA ALAM.” </w:t>
+        <w:t xml:space="preserve"> “</w:t>
+      </w:r>
+      <w:r>
+        <w:t>SOSIAL BENCANA</w:t>
+      </w:r>
+      <w:r>
+        <w:t xml:space="preserve">” </w:t>
       </w:r>
       <w:proofErr w:type="spellStart"/>
       <w:r>
@@ -1394,11 +1417,17 @@
         <w:jc w:val="right"/>
       </w:pPr>
       <w:r>
-        <w:t xml:space="preserve">Semarang, XX </w:t>
-      </w:r>
-      <w:proofErr w:type="spellStart"/>
-      <w:r>
-        <w:t>Bulan</w:t>
+        <w:t xml:space="preserve">Semarang, </w:t>
+      </w:r>
+      <w:r>
+        <w:t>12</w:t>
+      </w:r>
+      <w:r>
+        <w:t xml:space="preserve"> </w:t>
+      </w:r>
+      <w:proofErr w:type="spellStart"/>
+      <w:r>
+        <w:t>Maret</w:t>
       </w:r>
       <w:proofErr w:type="spellEnd"/>
       <w:r>
@@ -1463,15 +1492,22 @@
         <w:pStyle w:val="Heading1"/>
         <w:spacing w:line="360" w:lineRule="auto"/>
       </w:pPr>
-      <w:bookmarkStart w:id="3" w:name="_Toc3016502"/>
+      <w:bookmarkStart w:id="2" w:name="_Toc3324458"/>
       <w:r>
         <w:lastRenderedPageBreak/>
         <w:t>DAFTAR ISI</w:t>
       </w:r>
-      <w:bookmarkEnd w:id="3"/>
+      <w:bookmarkEnd w:id="2"/>
     </w:p>
     <w:sdt>
       <w:sdtPr>
+        <w:rPr>
+          <w:rFonts w:ascii="Times New Roman" w:eastAsiaTheme="minorHAnsi" w:hAnsi="Times New Roman" w:cstheme="minorBidi"/>
+          <w:color w:val="auto"/>
+          <w:sz w:val="24"/>
+          <w:szCs w:val="22"/>
+          <w:lang w:val="en-ID"/>
+        </w:rPr>
         <w:id w:val="1292090055"/>
         <w:docPartObj>
           <w:docPartGallery w:val="Table of Contents"/>
@@ -1480,14 +1516,9 @@
       </w:sdtPr>
       <w:sdtEndPr>
         <w:rPr>
-          <w:rFonts w:ascii="Times New Roman" w:eastAsiaTheme="minorHAnsi" w:hAnsi="Times New Roman" w:cstheme="minorBidi"/>
           <w:b/>
           <w:bCs/>
           <w:noProof/>
-          <w:color w:val="auto"/>
-          <w:sz w:val="24"/>
-          <w:szCs w:val="22"/>
-          <w:lang w:val="en-ID"/>
         </w:rPr>
       </w:sdtEndPr>
       <w:sdtContent>
@@ -1534,13 +1565,131 @@
             </w:rPr>
             <w:fldChar w:fldCharType="separate"/>
           </w:r>
-          <w:hyperlink w:anchor="_Toc3016500" w:history="1">
+          <w:bookmarkStart w:id="3" w:name="_GoBack"/>
+          <w:bookmarkEnd w:id="3"/>
+          <w:r>
+            <w:rPr>
+              <w:rStyle w:val="Hyperlink"/>
+              <w:noProof/>
+            </w:rPr>
+            <w:fldChar w:fldCharType="begin"/>
+          </w:r>
+          <w:r>
+            <w:rPr>
+              <w:rStyle w:val="Hyperlink"/>
+              <w:noProof/>
+            </w:rPr>
+            <w:instrText xml:space="preserve"> </w:instrText>
+          </w:r>
+          <w:r>
+            <w:rPr>
+              <w:noProof/>
+            </w:rPr>
+            <w:instrText>HYPERLINK \l "_Toc3324456"</w:instrText>
+          </w:r>
+          <w:r>
+            <w:rPr>
+              <w:rStyle w:val="Hyperlink"/>
+              <w:noProof/>
+            </w:rPr>
+            <w:instrText xml:space="preserve"> </w:instrText>
+          </w:r>
+          <w:r>
+            <w:rPr>
+              <w:rStyle w:val="Hyperlink"/>
+              <w:noProof/>
+            </w:rPr>
+          </w:r>
+          <w:r>
+            <w:rPr>
+              <w:rStyle w:val="Hyperlink"/>
+              <w:noProof/>
+            </w:rPr>
+            <w:fldChar w:fldCharType="separate"/>
+          </w:r>
+          <w:r>
+            <w:rPr>
+              <w:rStyle w:val="Hyperlink"/>
+              <w:noProof/>
+            </w:rPr>
+            <w:t>APLIKASI PELAPORAN BENCANA ALAM (Sosial Bencana)</w:t>
+          </w:r>
+          <w:r>
+            <w:rPr>
+              <w:noProof/>
+              <w:webHidden/>
+            </w:rPr>
+            <w:tab/>
+          </w:r>
+          <w:r>
+            <w:rPr>
+              <w:noProof/>
+              <w:webHidden/>
+            </w:rPr>
+            <w:fldChar w:fldCharType="begin"/>
+          </w:r>
+          <w:r>
+            <w:rPr>
+              <w:noProof/>
+              <w:webHidden/>
+            </w:rPr>
+            <w:instrText xml:space="preserve"> PAGEREF _Toc3324456 \h </w:instrText>
+          </w:r>
+          <w:r>
+            <w:rPr>
+              <w:noProof/>
+              <w:webHidden/>
+            </w:rPr>
+          </w:r>
+          <w:r>
+            <w:rPr>
+              <w:noProof/>
+              <w:webHidden/>
+            </w:rPr>
+            <w:fldChar w:fldCharType="separate"/>
+          </w:r>
+          <w:r>
+            <w:rPr>
+              <w:noProof/>
+              <w:webHidden/>
+            </w:rPr>
+            <w:t>i</w:t>
+          </w:r>
+          <w:r>
+            <w:rPr>
+              <w:noProof/>
+              <w:webHidden/>
+            </w:rPr>
+            <w:fldChar w:fldCharType="end"/>
+          </w:r>
+          <w:r>
+            <w:rPr>
+              <w:rStyle w:val="Hyperlink"/>
+              <w:noProof/>
+            </w:rPr>
+            <w:fldChar w:fldCharType="end"/>
+          </w:r>
+        </w:p>
+        <w:p>
+          <w:pPr>
+            <w:pStyle w:val="TOC1"/>
+            <w:tabs>
+              <w:tab w:val="right" w:leader="dot" w:pos="9016"/>
+            </w:tabs>
+            <w:rPr>
+              <w:rFonts w:asciiTheme="minorHAnsi" w:eastAsiaTheme="minorEastAsia" w:hAnsiTheme="minorHAnsi"/>
+              <w:noProof/>
+              <w:sz w:val="22"/>
+              <w:lang w:eastAsia="en-ID"/>
+            </w:rPr>
+          </w:pPr>
+          <w:hyperlink w:anchor="_Toc3324457" w:history="1">
             <w:r>
               <w:rPr>
                 <w:rStyle w:val="Hyperlink"/>
                 <w:noProof/>
               </w:rPr>
-              <w:t>APLIKASI PELAPORAN BENCANA ALAM</w:t>
+              <w:t>KATA PENGANTAR</w:t>
             </w:r>
             <w:r>
               <w:rPr>
@@ -1561,7 +1710,7 @@
                 <w:noProof/>
                 <w:webHidden/>
               </w:rPr>
-              <w:instrText xml:space="preserve"> PAGEREF _Toc3016500 \h </w:instrText>
+              <w:instrText xml:space="preserve"> PAGEREF _Toc3324457 \h </w:instrText>
             </w:r>
             <w:r>
               <w:rPr>
@@ -1581,7 +1730,7 @@
                 <w:noProof/>
                 <w:webHidden/>
               </w:rPr>
-              <w:t>1</w:t>
+              <w:t>ii</w:t>
             </w:r>
             <w:r>
               <w:rPr>
@@ -1605,13 +1754,13 @@
               <w:lang w:eastAsia="en-ID"/>
             </w:rPr>
           </w:pPr>
-          <w:hyperlink w:anchor="_Toc3016501" w:history="1">
+          <w:hyperlink w:anchor="_Toc3324458" w:history="1">
             <w:r>
               <w:rPr>
                 <w:rStyle w:val="Hyperlink"/>
                 <w:noProof/>
               </w:rPr>
-              <w:t>KATA PENGANTAR</w:t>
+              <w:t>DAFTAR ISI</w:t>
             </w:r>
             <w:r>
               <w:rPr>
@@ -1632,7 +1781,7 @@
                 <w:noProof/>
                 <w:webHidden/>
               </w:rPr>
-              <w:instrText xml:space="preserve"> PAGEREF _Toc3016501 \h </w:instrText>
+              <w:instrText xml:space="preserve"> PAGEREF _Toc3324458 \h </w:instrText>
             </w:r>
             <w:r>
               <w:rPr>
@@ -1652,7 +1801,7 @@
                 <w:noProof/>
                 <w:webHidden/>
               </w:rPr>
-              <w:t>2</w:t>
+              <w:t>iii</w:t>
             </w:r>
             <w:r>
               <w:rPr>
@@ -1676,13 +1825,13 @@
               <w:lang w:eastAsia="en-ID"/>
             </w:rPr>
           </w:pPr>
-          <w:hyperlink w:anchor="_Toc3016502" w:history="1">
+          <w:hyperlink w:anchor="_Toc3324459" w:history="1">
             <w:r>
               <w:rPr>
                 <w:rStyle w:val="Hyperlink"/>
                 <w:noProof/>
               </w:rPr>
-              <w:t>DAFTAR ISI</w:t>
+              <w:t>BAB I PENDAHULUAN</w:t>
             </w:r>
             <w:r>
               <w:rPr>
@@ -1703,7 +1852,7 @@
                 <w:noProof/>
                 <w:webHidden/>
               </w:rPr>
-              <w:instrText xml:space="preserve"> PAGEREF _Toc3016502 \h </w:instrText>
+              <w:instrText xml:space="preserve"> PAGEREF _Toc3324459 \h </w:instrText>
             </w:r>
             <w:r>
               <w:rPr>
@@ -1723,78 +1872,7 @@
                 <w:noProof/>
                 <w:webHidden/>
               </w:rPr>
-              <w:t>3</w:t>
-            </w:r>
-            <w:r>
-              <w:rPr>
-                <w:noProof/>
-                <w:webHidden/>
-              </w:rPr>
-              <w:fldChar w:fldCharType="end"/>
-            </w:r>
-          </w:hyperlink>
-        </w:p>
-        <w:p>
-          <w:pPr>
-            <w:pStyle w:val="TOC1"/>
-            <w:tabs>
-              <w:tab w:val="right" w:leader="dot" w:pos="9016"/>
-            </w:tabs>
-            <w:rPr>
-              <w:rFonts w:asciiTheme="minorHAnsi" w:eastAsiaTheme="minorEastAsia" w:hAnsiTheme="minorHAnsi"/>
-              <w:noProof/>
-              <w:sz w:val="22"/>
-              <w:lang w:eastAsia="en-ID"/>
-            </w:rPr>
-          </w:pPr>
-          <w:hyperlink w:anchor="_Toc3016503" w:history="1">
-            <w:r>
-              <w:rPr>
-                <w:rStyle w:val="Hyperlink"/>
-                <w:noProof/>
-              </w:rPr>
-              <w:t>BAB I PENDAHULUAN</w:t>
-            </w:r>
-            <w:r>
-              <w:rPr>
-                <w:noProof/>
-                <w:webHidden/>
-              </w:rPr>
-              <w:tab/>
-            </w:r>
-            <w:r>
-              <w:rPr>
-                <w:noProof/>
-                <w:webHidden/>
-              </w:rPr>
-              <w:fldChar w:fldCharType="begin"/>
-            </w:r>
-            <w:r>
-              <w:rPr>
-                <w:noProof/>
-                <w:webHidden/>
-              </w:rPr>
-              <w:instrText xml:space="preserve"> PAGEREF _Toc3016503 \h </w:instrText>
-            </w:r>
-            <w:r>
-              <w:rPr>
-                <w:noProof/>
-                <w:webHidden/>
-              </w:rPr>
-            </w:r>
-            <w:r>
-              <w:rPr>
-                <w:noProof/>
-                <w:webHidden/>
-              </w:rPr>
-              <w:fldChar w:fldCharType="separate"/>
-            </w:r>
-            <w:r>
-              <w:rPr>
-                <w:noProof/>
-                <w:webHidden/>
-              </w:rPr>
-              <w:t>4</w:t>
+              <w:t>1</w:t>
             </w:r>
             <w:r>
               <w:rPr>
@@ -1819,7 +1897,7 @@
               <w:lang w:eastAsia="en-ID"/>
             </w:rPr>
           </w:pPr>
-          <w:hyperlink w:anchor="_Toc3016504" w:history="1">
+          <w:hyperlink w:anchor="_Toc3324460" w:history="1">
             <w:r>
               <w:rPr>
                 <w:rStyle w:val="Hyperlink"/>
@@ -1862,7 +1940,7 @@
                 <w:noProof/>
                 <w:webHidden/>
               </w:rPr>
-              <w:instrText xml:space="preserve"> PAGEREF _Toc3016504 \h </w:instrText>
+              <w:instrText xml:space="preserve"> PAGEREF _Toc3324460 \h </w:instrText>
             </w:r>
             <w:r>
               <w:rPr>
@@ -1882,7 +1960,7 @@
                 <w:noProof/>
                 <w:webHidden/>
               </w:rPr>
-              <w:t>4</w:t>
+              <w:t>1</w:t>
             </w:r>
             <w:r>
               <w:rPr>
@@ -1907,7 +1985,7 @@
               <w:lang w:eastAsia="en-ID"/>
             </w:rPr>
           </w:pPr>
-          <w:hyperlink w:anchor="_Toc3016505" w:history="1">
+          <w:hyperlink w:anchor="_Toc3324461" w:history="1">
             <w:r>
               <w:rPr>
                 <w:rStyle w:val="Hyperlink"/>
@@ -1950,7 +2028,7 @@
                 <w:noProof/>
                 <w:webHidden/>
               </w:rPr>
-              <w:instrText xml:space="preserve"> PAGEREF _Toc3016505 \h </w:instrText>
+              <w:instrText xml:space="preserve"> PAGEREF _Toc3324461 \h </w:instrText>
             </w:r>
             <w:r>
               <w:rPr>
@@ -1970,7 +2048,7 @@
                 <w:noProof/>
                 <w:webHidden/>
               </w:rPr>
-              <w:t>4</w:t>
+              <w:t>1</w:t>
             </w:r>
             <w:r>
               <w:rPr>
@@ -1995,7 +2073,7 @@
               <w:lang w:eastAsia="en-ID"/>
             </w:rPr>
           </w:pPr>
-          <w:hyperlink w:anchor="_Toc3016506" w:history="1">
+          <w:hyperlink w:anchor="_Toc3324462" w:history="1">
             <w:r>
               <w:rPr>
                 <w:rStyle w:val="Hyperlink"/>
@@ -2038,7 +2116,7 @@
                 <w:noProof/>
                 <w:webHidden/>
               </w:rPr>
-              <w:instrText xml:space="preserve"> PAGEREF _Toc3016506 \h </w:instrText>
+              <w:instrText xml:space="preserve"> PAGEREF _Toc3324462 \h </w:instrText>
             </w:r>
             <w:r>
               <w:rPr>
@@ -2058,7 +2136,7 @@
                 <w:noProof/>
                 <w:webHidden/>
               </w:rPr>
-              <w:t>4</w:t>
+              <w:t>1</w:t>
             </w:r>
             <w:r>
               <w:rPr>
@@ -2082,7 +2160,7 @@
               <w:lang w:eastAsia="en-ID"/>
             </w:rPr>
           </w:pPr>
-          <w:hyperlink w:anchor="_Toc3016507" w:history="1">
+          <w:hyperlink w:anchor="_Toc3324463" w:history="1">
             <w:r>
               <w:rPr>
                 <w:rStyle w:val="Hyperlink"/>
@@ -2109,7 +2187,7 @@
                 <w:noProof/>
                 <w:webHidden/>
               </w:rPr>
-              <w:instrText xml:space="preserve"> PAGEREF _Toc3016507 \h </w:instrText>
+              <w:instrText xml:space="preserve"> PAGEREF _Toc3324463 \h </w:instrText>
             </w:r>
             <w:r>
               <w:rPr>
@@ -2129,7 +2207,7 @@
                 <w:noProof/>
                 <w:webHidden/>
               </w:rPr>
-              <w:t>5</w:t>
+              <w:t>2</w:t>
             </w:r>
             <w:r>
               <w:rPr>
@@ -2154,7 +2232,7 @@
               <w:lang w:eastAsia="en-ID"/>
             </w:rPr>
           </w:pPr>
-          <w:hyperlink w:anchor="_Toc3016508" w:history="1">
+          <w:hyperlink w:anchor="_Toc3324464" w:history="1">
             <w:r>
               <w:rPr>
                 <w:rStyle w:val="Hyperlink"/>
@@ -2197,7 +2275,7 @@
                 <w:noProof/>
                 <w:webHidden/>
               </w:rPr>
-              <w:instrText xml:space="preserve"> PAGEREF _Toc3016508 \h </w:instrText>
+              <w:instrText xml:space="preserve"> PAGEREF _Toc3324464 \h </w:instrText>
             </w:r>
             <w:r>
               <w:rPr>
@@ -2217,7 +2295,79 @@
                 <w:noProof/>
                 <w:webHidden/>
               </w:rPr>
-              <w:t>5</w:t>
+              <w:t>2</w:t>
+            </w:r>
+            <w:r>
+              <w:rPr>
+                <w:noProof/>
+                <w:webHidden/>
+              </w:rPr>
+              <w:fldChar w:fldCharType="end"/>
+            </w:r>
+          </w:hyperlink>
+        </w:p>
+        <w:p>
+          <w:pPr>
+            <w:pStyle w:val="TOC1"/>
+            <w:tabs>
+              <w:tab w:val="right" w:leader="dot" w:pos="9016"/>
+            </w:tabs>
+            <w:rPr>
+              <w:rFonts w:asciiTheme="minorHAnsi" w:eastAsiaTheme="minorEastAsia" w:hAnsiTheme="minorHAnsi"/>
+              <w:noProof/>
+              <w:sz w:val="22"/>
+              <w:lang w:eastAsia="en-ID"/>
+            </w:rPr>
+          </w:pPr>
+          <w:hyperlink w:anchor="_Toc3324465" w:history="1">
+            <w:r>
+              <w:rPr>
+                <w:rStyle w:val="Hyperlink"/>
+                <w:rFonts w:eastAsia="Times New Roman"/>
+                <w:noProof/>
+              </w:rPr>
+              <w:t>BAB III PERANCANGAN</w:t>
+            </w:r>
+            <w:r>
+              <w:rPr>
+                <w:noProof/>
+                <w:webHidden/>
+              </w:rPr>
+              <w:tab/>
+            </w:r>
+            <w:r>
+              <w:rPr>
+                <w:noProof/>
+                <w:webHidden/>
+              </w:rPr>
+              <w:fldChar w:fldCharType="begin"/>
+            </w:r>
+            <w:r>
+              <w:rPr>
+                <w:noProof/>
+                <w:webHidden/>
+              </w:rPr>
+              <w:instrText xml:space="preserve"> PAGEREF _Toc3324465 \h </w:instrText>
+            </w:r>
+            <w:r>
+              <w:rPr>
+                <w:noProof/>
+                <w:webHidden/>
+              </w:rPr>
+            </w:r>
+            <w:r>
+              <w:rPr>
+                <w:noProof/>
+                <w:webHidden/>
+              </w:rPr>
+              <w:fldChar w:fldCharType="separate"/>
+            </w:r>
+            <w:r>
+              <w:rPr>
+                <w:noProof/>
+                <w:webHidden/>
+              </w:rPr>
+              <w:t>3</w:t>
             </w:r>
             <w:r>
               <w:rPr>
@@ -2242,13 +2392,14 @@
               <w:lang w:eastAsia="en-ID"/>
             </w:rPr>
           </w:pPr>
-          <w:hyperlink w:anchor="_Toc3016509" w:history="1">
+          <w:hyperlink w:anchor="_Toc3324466" w:history="1">
             <w:r>
               <w:rPr>
                 <w:rStyle w:val="Hyperlink"/>
-                <w:noProof/>
-              </w:rPr>
-              <w:t>2.2</w:t>
+                <w:rFonts w:eastAsia="Times New Roman"/>
+                <w:noProof/>
+              </w:rPr>
+              <w:t>3.1</w:t>
             </w:r>
             <w:r>
               <w:rPr>
@@ -2262,9 +2413,10 @@
             <w:r>
               <w:rPr>
                 <w:rStyle w:val="Hyperlink"/>
-                <w:noProof/>
-              </w:rPr>
-              <w:t>Node JS</w:t>
+                <w:rFonts w:eastAsia="Times New Roman"/>
+                <w:noProof/>
+              </w:rPr>
+              <w:t>PEMBAGIAN TUGAS</w:t>
             </w:r>
             <w:r>
               <w:rPr>
@@ -2285,7 +2437,7 @@
                 <w:noProof/>
                 <w:webHidden/>
               </w:rPr>
-              <w:instrText xml:space="preserve"> PAGEREF _Toc3016509 \h </w:instrText>
+              <w:instrText xml:space="preserve"> PAGEREF _Toc3324466 \h </w:instrText>
             </w:r>
             <w:r>
               <w:rPr>
@@ -2305,79 +2457,7 @@
                 <w:noProof/>
                 <w:webHidden/>
               </w:rPr>
-              <w:t>6</w:t>
-            </w:r>
-            <w:r>
-              <w:rPr>
-                <w:noProof/>
-                <w:webHidden/>
-              </w:rPr>
-              <w:fldChar w:fldCharType="end"/>
-            </w:r>
-          </w:hyperlink>
-        </w:p>
-        <w:p>
-          <w:pPr>
-            <w:pStyle w:val="TOC1"/>
-            <w:tabs>
-              <w:tab w:val="right" w:leader="dot" w:pos="9016"/>
-            </w:tabs>
-            <w:rPr>
-              <w:rFonts w:asciiTheme="minorHAnsi" w:eastAsiaTheme="minorEastAsia" w:hAnsiTheme="minorHAnsi"/>
-              <w:noProof/>
-              <w:sz w:val="22"/>
-              <w:lang w:eastAsia="en-ID"/>
-            </w:rPr>
-          </w:pPr>
-          <w:hyperlink w:anchor="_Toc3016510" w:history="1">
-            <w:r>
-              <w:rPr>
-                <w:rStyle w:val="Hyperlink"/>
-                <w:rFonts w:eastAsia="Times New Roman"/>
-                <w:noProof/>
-              </w:rPr>
-              <w:t>BAB III PERANCANGAN</w:t>
-            </w:r>
-            <w:r>
-              <w:rPr>
-                <w:noProof/>
-                <w:webHidden/>
-              </w:rPr>
-              <w:tab/>
-            </w:r>
-            <w:r>
-              <w:rPr>
-                <w:noProof/>
-                <w:webHidden/>
-              </w:rPr>
-              <w:fldChar w:fldCharType="begin"/>
-            </w:r>
-            <w:r>
-              <w:rPr>
-                <w:noProof/>
-                <w:webHidden/>
-              </w:rPr>
-              <w:instrText xml:space="preserve"> PAGEREF _Toc3016510 \h </w:instrText>
-            </w:r>
-            <w:r>
-              <w:rPr>
-                <w:noProof/>
-                <w:webHidden/>
-              </w:rPr>
-            </w:r>
-            <w:r>
-              <w:rPr>
-                <w:noProof/>
-                <w:webHidden/>
-              </w:rPr>
-              <w:fldChar w:fldCharType="separate"/>
-            </w:r>
-            <w:r>
-              <w:rPr>
-                <w:noProof/>
-                <w:webHidden/>
-              </w:rPr>
-              <w:t>7</w:t>
+              <w:t>3</w:t>
             </w:r>
             <w:r>
               <w:rPr>
@@ -2402,14 +2482,14 @@
               <w:lang w:eastAsia="en-ID"/>
             </w:rPr>
           </w:pPr>
-          <w:hyperlink w:anchor="_Toc3016511" w:history="1">
+          <w:hyperlink w:anchor="_Toc3324467" w:history="1">
             <w:r>
               <w:rPr>
                 <w:rStyle w:val="Hyperlink"/>
                 <w:rFonts w:eastAsia="Times New Roman"/>
                 <w:noProof/>
               </w:rPr>
-              <w:t>3.1</w:t>
+              <w:t>3.2</w:t>
             </w:r>
             <w:r>
               <w:rPr>
@@ -2426,7 +2506,7 @@
                 <w:rFonts w:eastAsia="Times New Roman"/>
                 <w:noProof/>
               </w:rPr>
-              <w:t>PEMBAGIAN TUGAS</w:t>
+              <w:t>FITUR APLIKASI</w:t>
             </w:r>
             <w:r>
               <w:rPr>
@@ -2447,7 +2527,7 @@
                 <w:noProof/>
                 <w:webHidden/>
               </w:rPr>
-              <w:instrText xml:space="preserve"> PAGEREF _Toc3016511 \h </w:instrText>
+              <w:instrText xml:space="preserve"> PAGEREF _Toc3324467 \h </w:instrText>
             </w:r>
             <w:r>
               <w:rPr>
@@ -2467,7 +2547,7 @@
                 <w:noProof/>
                 <w:webHidden/>
               </w:rPr>
-              <w:t>7</w:t>
+              <w:t>3</w:t>
             </w:r>
             <w:r>
               <w:rPr>
@@ -2492,97 +2572,7 @@
               <w:lang w:eastAsia="en-ID"/>
             </w:rPr>
           </w:pPr>
-          <w:hyperlink w:anchor="_Toc3016512" w:history="1">
-            <w:r>
-              <w:rPr>
-                <w:rStyle w:val="Hyperlink"/>
-                <w:rFonts w:eastAsia="Times New Roman"/>
-                <w:noProof/>
-              </w:rPr>
-              <w:t>3.2</w:t>
-            </w:r>
-            <w:r>
-              <w:rPr>
-                <w:rFonts w:asciiTheme="minorHAnsi" w:eastAsiaTheme="minorEastAsia" w:hAnsiTheme="minorHAnsi"/>
-                <w:noProof/>
-                <w:sz w:val="22"/>
-                <w:lang w:eastAsia="en-ID"/>
-              </w:rPr>
-              <w:tab/>
-            </w:r>
-            <w:r>
-              <w:rPr>
-                <w:rStyle w:val="Hyperlink"/>
-                <w:rFonts w:eastAsia="Times New Roman"/>
-                <w:noProof/>
-              </w:rPr>
-              <w:t>FITUR APLIKASI</w:t>
-            </w:r>
-            <w:r>
-              <w:rPr>
-                <w:noProof/>
-                <w:webHidden/>
-              </w:rPr>
-              <w:tab/>
-            </w:r>
-            <w:r>
-              <w:rPr>
-                <w:noProof/>
-                <w:webHidden/>
-              </w:rPr>
-              <w:fldChar w:fldCharType="begin"/>
-            </w:r>
-            <w:r>
-              <w:rPr>
-                <w:noProof/>
-                <w:webHidden/>
-              </w:rPr>
-              <w:instrText xml:space="preserve"> PAGEREF _Toc3016512 \h </w:instrText>
-            </w:r>
-            <w:r>
-              <w:rPr>
-                <w:noProof/>
-                <w:webHidden/>
-              </w:rPr>
-            </w:r>
-            <w:r>
-              <w:rPr>
-                <w:noProof/>
-                <w:webHidden/>
-              </w:rPr>
-              <w:fldChar w:fldCharType="separate"/>
-            </w:r>
-            <w:r>
-              <w:rPr>
-                <w:noProof/>
-                <w:webHidden/>
-              </w:rPr>
-              <w:t>7</w:t>
-            </w:r>
-            <w:r>
-              <w:rPr>
-                <w:noProof/>
-                <w:webHidden/>
-              </w:rPr>
-              <w:fldChar w:fldCharType="end"/>
-            </w:r>
-          </w:hyperlink>
-        </w:p>
-        <w:p>
-          <w:pPr>
-            <w:pStyle w:val="TOC2"/>
-            <w:tabs>
-              <w:tab w:val="left" w:pos="880"/>
-              <w:tab w:val="right" w:leader="dot" w:pos="9016"/>
-            </w:tabs>
-            <w:rPr>
-              <w:rFonts w:asciiTheme="minorHAnsi" w:eastAsiaTheme="minorEastAsia" w:hAnsiTheme="minorHAnsi"/>
-              <w:noProof/>
-              <w:sz w:val="22"/>
-              <w:lang w:eastAsia="en-ID"/>
-            </w:rPr>
-          </w:pPr>
-          <w:hyperlink w:anchor="_Toc3016513" w:history="1">
+          <w:hyperlink w:anchor="_Toc3324468" w:history="1">
             <w:r>
               <w:rPr>
                 <w:rStyle w:val="Hyperlink"/>
@@ -2644,7 +2634,7 @@
                 <w:noProof/>
                 <w:webHidden/>
               </w:rPr>
-              <w:instrText xml:space="preserve"> PAGEREF _Toc3016513 \h </w:instrText>
+              <w:instrText xml:space="preserve"> PAGEREF _Toc3324468 \h </w:instrText>
             </w:r>
             <w:r>
               <w:rPr>
@@ -2664,7 +2654,7 @@
                 <w:noProof/>
                 <w:webHidden/>
               </w:rPr>
-              <w:t>7</w:t>
+              <w:t>4</w:t>
             </w:r>
             <w:r>
               <w:rPr>
@@ -2688,7 +2678,7 @@
               <w:lang w:eastAsia="en-ID"/>
             </w:rPr>
           </w:pPr>
-          <w:hyperlink w:anchor="_Toc3016514" w:history="1">
+          <w:hyperlink w:anchor="_Toc3324469" w:history="1">
             <w:r>
               <w:rPr>
                 <w:rStyle w:val="Hyperlink"/>
@@ -2715,7 +2705,7 @@
                 <w:noProof/>
                 <w:webHidden/>
               </w:rPr>
-              <w:instrText xml:space="preserve"> PAGEREF _Toc3016514 \h </w:instrText>
+              <w:instrText xml:space="preserve"> PAGEREF _Toc3324469 \h </w:instrText>
             </w:r>
             <w:r>
               <w:rPr>
@@ -2735,7 +2725,7 @@
                 <w:noProof/>
                 <w:webHidden/>
               </w:rPr>
-              <w:t>8</w:t>
+              <w:t>6</w:t>
             </w:r>
             <w:r>
               <w:rPr>
@@ -2814,11 +2804,14 @@
     <w:p>
       <w:pPr>
         <w:spacing w:line="360" w:lineRule="auto"/>
-      </w:pPr>
-    </w:p>
-    <w:p>
-      <w:pPr>
-        <w:spacing w:line="360" w:lineRule="auto"/>
+        <w:sectPr>
+          <w:footerReference w:type="default" r:id="rId9"/>
+          <w:pgSz w:w="11906" w:h="16838" w:code="9"/>
+          <w:pgMar w:top="1440" w:right="1440" w:bottom="1440" w:left="1440" w:header="708" w:footer="708" w:gutter="0"/>
+          <w:pgNumType w:fmt="lowerRoman"/>
+          <w:cols w:space="708"/>
+          <w:docGrid w:linePitch="360"/>
+        </w:sectPr>
       </w:pPr>
     </w:p>
     <w:p>
@@ -2826,8 +2819,9 @@
         <w:pStyle w:val="Heading1"/>
         <w:spacing w:line="360" w:lineRule="auto"/>
       </w:pPr>
-      <w:bookmarkStart w:id="4" w:name="_Toc3016503"/>
-      <w:r>
+      <w:bookmarkStart w:id="4" w:name="_Toc3324459"/>
+      <w:r>
+        <w:lastRenderedPageBreak/>
         <w:t>BAB I</w:t>
       </w:r>
       <w:r>
@@ -2850,7 +2844,7 @@
         </w:numPr>
         <w:spacing w:line="360" w:lineRule="auto"/>
       </w:pPr>
-      <w:bookmarkStart w:id="5" w:name="_Toc3016504"/>
+      <w:bookmarkStart w:id="5" w:name="_Toc3324460"/>
       <w:proofErr w:type="spellStart"/>
       <w:r>
         <w:t>Latar</w:t>
@@ -3192,7 +3186,23 @@
       </w:r>
       <w:proofErr w:type="spellEnd"/>
       <w:r>
-        <w:t xml:space="preserve"> INFO GAN. Ide </w:t>
+        <w:t xml:space="preserve"> </w:t>
+      </w:r>
+      <w:proofErr w:type="spellStart"/>
+      <w:r>
+        <w:t>Sosial</w:t>
+      </w:r>
+      <w:proofErr w:type="spellEnd"/>
+      <w:r>
+        <w:t xml:space="preserve"> </w:t>
+      </w:r>
+      <w:proofErr w:type="spellStart"/>
+      <w:r>
+        <w:t>Bencana</w:t>
+      </w:r>
+      <w:proofErr w:type="spellEnd"/>
+      <w:r>
+        <w:t xml:space="preserve">. Ide </w:t>
       </w:r>
       <w:proofErr w:type="spellStart"/>
       <w:r>
@@ -3356,7 +3366,7 @@
         </w:numPr>
         <w:spacing w:line="360" w:lineRule="auto"/>
       </w:pPr>
-      <w:bookmarkStart w:id="6" w:name="_Toc3016505"/>
+      <w:bookmarkStart w:id="6" w:name="_Toc3324461"/>
       <w:proofErr w:type="spellStart"/>
       <w:r>
         <w:t>Rumusan</w:t>
@@ -3796,7 +3806,7 @@
         </w:numPr>
         <w:spacing w:line="360" w:lineRule="auto"/>
       </w:pPr>
-      <w:bookmarkStart w:id="7" w:name="_Toc3016506"/>
+      <w:bookmarkStart w:id="7" w:name="_Toc3324462"/>
       <w:proofErr w:type="spellStart"/>
       <w:r>
         <w:t>Tujuan</w:t>
@@ -4162,8 +4172,9 @@
         <w:pStyle w:val="Heading1"/>
         <w:spacing w:line="360" w:lineRule="auto"/>
       </w:pPr>
-      <w:bookmarkStart w:id="8" w:name="_Toc3016507"/>
-      <w:r>
+      <w:bookmarkStart w:id="8" w:name="_Toc3324463"/>
+      <w:r>
+        <w:lastRenderedPageBreak/>
         <w:t>BAB II</w:t>
       </w:r>
       <w:r>
@@ -4187,7 +4198,7 @@
         <w:spacing w:line="360" w:lineRule="auto"/>
         <w:ind w:left="567" w:hanging="567"/>
       </w:pPr>
-      <w:bookmarkStart w:id="9" w:name="_Toc3016508"/>
+      <w:bookmarkStart w:id="9" w:name="_Toc3324464"/>
       <w:proofErr w:type="spellStart"/>
       <w:r>
         <w:t>Codeignite</w:t>
@@ -4260,7 +4271,7 @@
         </w:rPr>
         <w:t xml:space="preserve"> </w:t>
       </w:r>
-      <w:hyperlink r:id="rId7">
+      <w:hyperlink r:id="rId10">
         <w:proofErr w:type="spellStart"/>
         <w:r>
           <w:rPr>
@@ -4333,7 +4344,7 @@
         </w:rPr>
         <w:t xml:space="preserve"> model </w:t>
       </w:r>
-      <w:hyperlink r:id="rId8">
+      <w:hyperlink r:id="rId11">
         <w:r>
           <w:rPr>
             <w:rFonts w:eastAsia="Times New Roman" w:cs="Times New Roman"/>
@@ -4381,7 +4392,7 @@
         </w:rPr>
         <w:t xml:space="preserve"> </w:t>
       </w:r>
-      <w:hyperlink r:id="rId9">
+      <w:hyperlink r:id="rId12">
         <w:r>
           <w:rPr>
             <w:rFonts w:eastAsia="Times New Roman" w:cs="Times New Roman"/>
@@ -4438,7 +4449,7 @@
         </w:rPr>
         <w:t xml:space="preserve"> </w:t>
       </w:r>
-      <w:hyperlink r:id="rId10">
+      <w:hyperlink r:id="rId13">
         <w:r>
           <w:rPr>
             <w:rFonts w:eastAsia="Times New Roman" w:cs="Times New Roman"/>
@@ -4479,7 +4490,7 @@
         </w:rPr>
         <w:t xml:space="preserve"> </w:t>
       </w:r>
-      <w:hyperlink r:id="rId11">
+      <w:hyperlink r:id="rId14">
         <w:r>
           <w:rPr>
             <w:rFonts w:eastAsia="Times New Roman" w:cs="Times New Roman"/>
@@ -4728,7 +4739,7 @@
         </w:rPr>
         <w:t xml:space="preserve"> </w:t>
       </w:r>
-      <w:hyperlink r:id="rId12">
+      <w:hyperlink r:id="rId15">
         <w:r>
           <w:rPr>
             <w:rFonts w:eastAsia="Times New Roman" w:cs="Times New Roman"/>
@@ -4838,7 +4849,14 @@
           <w:rFonts w:eastAsia="Times New Roman" w:cs="Times New Roman"/>
           <w:szCs w:val="24"/>
         </w:rPr>
-        <w:t xml:space="preserve"> 3.0.4</w:t>
+        <w:t xml:space="preserve"> </w:t>
+      </w:r>
+      <w:r>
+        <w:rPr>
+          <w:rFonts w:eastAsia="Times New Roman" w:cs="Times New Roman"/>
+          <w:szCs w:val="24"/>
+        </w:rPr>
+        <w:t>3.1.10</w:t>
       </w:r>
       <w:r>
         <w:rPr>
@@ -7450,259 +7468,8 @@
     </w:p>
     <w:p>
       <w:pPr>
-        <w:pStyle w:val="Heading2"/>
-        <w:numPr>
-          <w:ilvl w:val="1"/>
-          <w:numId w:val="4"/>
-        </w:numPr>
-        <w:spacing w:line="360" w:lineRule="auto"/>
-        <w:ind w:left="567" w:hanging="567"/>
-      </w:pPr>
-      <w:bookmarkStart w:id="10" w:name="_Toc3016509"/>
-      <w:r>
-        <w:lastRenderedPageBreak/>
-        <w:t>Node JS</w:t>
-      </w:r>
-      <w:bookmarkEnd w:id="10"/>
-    </w:p>
-    <w:p>
-      <w:pPr>
-        <w:ind w:left="567"/>
+        <w:spacing w:line="360" w:lineRule="auto"/>
         <w:jc w:val="both"/>
-      </w:pPr>
-      <w:proofErr w:type="spellStart"/>
-      <w:r>
-        <w:t>Tugasnya</w:t>
-      </w:r>
-      <w:proofErr w:type="spellEnd"/>
-      <w:r>
-        <w:t xml:space="preserve"> Abdiel</w:t>
-      </w:r>
-    </w:p>
-    <w:p>
-      <w:pPr>
-        <w:spacing w:line="360" w:lineRule="auto"/>
-        <w:jc w:val="both"/>
-        <w:rPr>
-          <w:rFonts w:eastAsia="Times New Roman" w:cs="Times New Roman"/>
-          <w:color w:val="222222"/>
-          <w:szCs w:val="24"/>
-        </w:rPr>
-      </w:pPr>
-    </w:p>
-    <w:p>
-      <w:pPr>
-        <w:spacing w:line="360" w:lineRule="auto"/>
-        <w:jc w:val="both"/>
-        <w:rPr>
-          <w:rFonts w:eastAsia="Times New Roman" w:cs="Times New Roman"/>
-          <w:color w:val="222222"/>
-          <w:szCs w:val="24"/>
-        </w:rPr>
-      </w:pPr>
-    </w:p>
-    <w:p>
-      <w:pPr>
-        <w:spacing w:line="360" w:lineRule="auto"/>
-        <w:jc w:val="both"/>
-        <w:rPr>
-          <w:rFonts w:eastAsia="Times New Roman" w:cs="Times New Roman"/>
-          <w:color w:val="222222"/>
-          <w:szCs w:val="24"/>
-        </w:rPr>
-      </w:pPr>
-    </w:p>
-    <w:p>
-      <w:pPr>
-        <w:spacing w:line="360" w:lineRule="auto"/>
-        <w:jc w:val="both"/>
-        <w:rPr>
-          <w:rFonts w:eastAsia="Times New Roman" w:cs="Times New Roman"/>
-          <w:color w:val="222222"/>
-          <w:szCs w:val="24"/>
-        </w:rPr>
-      </w:pPr>
-    </w:p>
-    <w:p>
-      <w:pPr>
-        <w:spacing w:line="360" w:lineRule="auto"/>
-        <w:jc w:val="both"/>
-        <w:rPr>
-          <w:rFonts w:eastAsia="Times New Roman" w:cs="Times New Roman"/>
-          <w:color w:val="222222"/>
-          <w:szCs w:val="24"/>
-        </w:rPr>
-      </w:pPr>
-    </w:p>
-    <w:p>
-      <w:pPr>
-        <w:spacing w:line="360" w:lineRule="auto"/>
-        <w:jc w:val="both"/>
-        <w:rPr>
-          <w:rFonts w:eastAsia="Times New Roman" w:cs="Times New Roman"/>
-          <w:color w:val="222222"/>
-          <w:szCs w:val="24"/>
-        </w:rPr>
-      </w:pPr>
-    </w:p>
-    <w:p>
-      <w:pPr>
-        <w:spacing w:line="360" w:lineRule="auto"/>
-        <w:jc w:val="both"/>
-        <w:rPr>
-          <w:rFonts w:eastAsia="Times New Roman" w:cs="Times New Roman"/>
-          <w:color w:val="222222"/>
-          <w:szCs w:val="24"/>
-        </w:rPr>
-      </w:pPr>
-    </w:p>
-    <w:p>
-      <w:pPr>
-        <w:spacing w:line="360" w:lineRule="auto"/>
-        <w:jc w:val="both"/>
-        <w:rPr>
-          <w:rFonts w:eastAsia="Times New Roman" w:cs="Times New Roman"/>
-          <w:color w:val="222222"/>
-          <w:szCs w:val="24"/>
-        </w:rPr>
-      </w:pPr>
-    </w:p>
-    <w:p>
-      <w:pPr>
-        <w:spacing w:line="360" w:lineRule="auto"/>
-        <w:jc w:val="both"/>
-        <w:rPr>
-          <w:rFonts w:eastAsia="Times New Roman" w:cs="Times New Roman"/>
-          <w:color w:val="222222"/>
-          <w:szCs w:val="24"/>
-        </w:rPr>
-      </w:pPr>
-    </w:p>
-    <w:p>
-      <w:pPr>
-        <w:spacing w:line="360" w:lineRule="auto"/>
-        <w:jc w:val="both"/>
-        <w:rPr>
-          <w:rFonts w:eastAsia="Times New Roman" w:cs="Times New Roman"/>
-          <w:color w:val="222222"/>
-          <w:szCs w:val="24"/>
-        </w:rPr>
-      </w:pPr>
-    </w:p>
-    <w:p>
-      <w:pPr>
-        <w:spacing w:line="360" w:lineRule="auto"/>
-        <w:jc w:val="both"/>
-        <w:rPr>
-          <w:rFonts w:eastAsia="Times New Roman" w:cs="Times New Roman"/>
-          <w:color w:val="222222"/>
-          <w:szCs w:val="24"/>
-        </w:rPr>
-      </w:pPr>
-    </w:p>
-    <w:p>
-      <w:pPr>
-        <w:spacing w:line="360" w:lineRule="auto"/>
-        <w:jc w:val="both"/>
-        <w:rPr>
-          <w:rFonts w:eastAsia="Times New Roman" w:cs="Times New Roman"/>
-          <w:color w:val="222222"/>
-          <w:szCs w:val="24"/>
-        </w:rPr>
-      </w:pPr>
-    </w:p>
-    <w:p>
-      <w:pPr>
-        <w:spacing w:line="360" w:lineRule="auto"/>
-        <w:jc w:val="both"/>
-        <w:rPr>
-          <w:rFonts w:eastAsia="Times New Roman" w:cs="Times New Roman"/>
-          <w:color w:val="222222"/>
-          <w:szCs w:val="24"/>
-        </w:rPr>
-      </w:pPr>
-    </w:p>
-    <w:p>
-      <w:pPr>
-        <w:spacing w:line="360" w:lineRule="auto"/>
-        <w:jc w:val="both"/>
-        <w:rPr>
-          <w:rFonts w:eastAsia="Times New Roman" w:cs="Times New Roman"/>
-          <w:color w:val="222222"/>
-          <w:szCs w:val="24"/>
-        </w:rPr>
-      </w:pPr>
-    </w:p>
-    <w:p>
-      <w:pPr>
-        <w:spacing w:line="360" w:lineRule="auto"/>
-        <w:jc w:val="both"/>
-        <w:rPr>
-          <w:rFonts w:eastAsia="Times New Roman" w:cs="Times New Roman"/>
-          <w:color w:val="222222"/>
-          <w:szCs w:val="24"/>
-        </w:rPr>
-      </w:pPr>
-    </w:p>
-    <w:p>
-      <w:pPr>
-        <w:spacing w:line="360" w:lineRule="auto"/>
-        <w:jc w:val="both"/>
-        <w:rPr>
-          <w:rFonts w:eastAsia="Times New Roman" w:cs="Times New Roman"/>
-          <w:color w:val="222222"/>
-          <w:szCs w:val="24"/>
-        </w:rPr>
-      </w:pPr>
-    </w:p>
-    <w:p>
-      <w:pPr>
-        <w:spacing w:line="360" w:lineRule="auto"/>
-        <w:jc w:val="both"/>
-        <w:rPr>
-          <w:rFonts w:eastAsia="Times New Roman" w:cs="Times New Roman"/>
-          <w:color w:val="222222"/>
-          <w:szCs w:val="24"/>
-        </w:rPr>
-      </w:pPr>
-    </w:p>
-    <w:p>
-      <w:pPr>
-        <w:spacing w:line="360" w:lineRule="auto"/>
-        <w:jc w:val="both"/>
-        <w:rPr>
-          <w:rFonts w:eastAsia="Times New Roman" w:cs="Times New Roman"/>
-          <w:color w:val="222222"/>
-          <w:szCs w:val="24"/>
-        </w:rPr>
-      </w:pPr>
-    </w:p>
-    <w:p>
-      <w:pPr>
-        <w:spacing w:line="360" w:lineRule="auto"/>
-        <w:jc w:val="both"/>
-        <w:rPr>
-          <w:rFonts w:eastAsia="Times New Roman" w:cs="Times New Roman"/>
-          <w:color w:val="222222"/>
-          <w:szCs w:val="24"/>
-        </w:rPr>
-      </w:pPr>
-    </w:p>
-    <w:p>
-      <w:pPr>
-        <w:spacing w:line="360" w:lineRule="auto"/>
-        <w:jc w:val="both"/>
-        <w:rPr>
-          <w:rFonts w:eastAsia="Times New Roman" w:cs="Times New Roman"/>
-          <w:color w:val="222222"/>
-          <w:szCs w:val="24"/>
-        </w:rPr>
-      </w:pPr>
-    </w:p>
-    <w:p>
-      <w:pPr>
-        <w:spacing w:line="360" w:lineRule="auto"/>
-        <w:jc w:val="both"/>
         <w:rPr>
           <w:rFonts w:eastAsia="Times New Roman" w:cs="Times New Roman"/>
           <w:color w:val="222222"/>
@@ -7718,7 +7485,7 @@
           <w:rFonts w:eastAsia="Times New Roman"/>
         </w:rPr>
       </w:pPr>
-      <w:bookmarkStart w:id="11" w:name="_Toc3016510"/>
+      <w:bookmarkStart w:id="10" w:name="_Toc3324465"/>
       <w:r>
         <w:rPr>
           <w:rFonts w:eastAsia="Times New Roman"/>
@@ -7733,7 +7500,7 @@
         <w:br/>
         <w:t>PERANCANGAN</w:t>
       </w:r>
-      <w:bookmarkEnd w:id="11"/>
+      <w:bookmarkEnd w:id="10"/>
     </w:p>
     <w:p>
       <w:pPr>
@@ -7754,14 +7521,14 @@
           <w:rFonts w:eastAsia="Times New Roman"/>
         </w:rPr>
       </w:pPr>
-      <w:bookmarkStart w:id="12" w:name="_Toc3016511"/>
+      <w:bookmarkStart w:id="11" w:name="_Toc3324466"/>
       <w:r>
         <w:rPr>
           <w:rFonts w:eastAsia="Times New Roman"/>
         </w:rPr>
         <w:t>PEMBAGIAN TUGAS</w:t>
       </w:r>
-      <w:bookmarkEnd w:id="12"/>
+      <w:bookmarkEnd w:id="11"/>
     </w:p>
     <w:p>
       <w:pPr>
@@ -8105,14 +7872,14 @@
           <w:rFonts w:eastAsia="Times New Roman"/>
         </w:rPr>
       </w:pPr>
-      <w:bookmarkStart w:id="13" w:name="_Toc3016512"/>
+      <w:bookmarkStart w:id="12" w:name="_Toc3324467"/>
       <w:r>
         <w:rPr>
           <w:rFonts w:eastAsia="Times New Roman"/>
         </w:rPr>
         <w:t>FITUR APLIKASI</w:t>
       </w:r>
-      <w:bookmarkEnd w:id="13"/>
+      <w:bookmarkEnd w:id="12"/>
     </w:p>
     <w:p>
       <w:pPr>
@@ -8325,6 +8092,30 @@
     </w:p>
     <w:p>
       <w:pPr>
+        <w:spacing w:line="360" w:lineRule="auto"/>
+        <w:jc w:val="both"/>
+      </w:pPr>
+    </w:p>
+    <w:p>
+      <w:pPr>
+        <w:spacing w:line="360" w:lineRule="auto"/>
+        <w:jc w:val="both"/>
+      </w:pPr>
+    </w:p>
+    <w:p>
+      <w:pPr>
+        <w:spacing w:line="360" w:lineRule="auto"/>
+        <w:jc w:val="both"/>
+      </w:pPr>
+    </w:p>
+    <w:p>
+      <w:pPr>
+        <w:spacing w:line="360" w:lineRule="auto"/>
+        <w:jc w:val="both"/>
+      </w:pPr>
+    </w:p>
+    <w:p>
+      <w:pPr>
         <w:pStyle w:val="Heading2"/>
         <w:numPr>
           <w:ilvl w:val="1"/>
@@ -8336,11 +8127,12 @@
           <w:rFonts w:eastAsia="Times New Roman"/>
         </w:rPr>
       </w:pPr>
-      <w:bookmarkStart w:id="14" w:name="_Toc3016513"/>
+      <w:bookmarkStart w:id="13" w:name="_Toc3324468"/>
       <w:r>
         <w:rPr>
           <w:rFonts w:eastAsia="Times New Roman"/>
         </w:rPr>
+        <w:lastRenderedPageBreak/>
         <w:t xml:space="preserve">TAMPILAN </w:t>
       </w:r>
       <w:proofErr w:type="gramStart"/>
@@ -8364,21 +8156,258 @@
         </w:rPr>
         <w:t>)</w:t>
       </w:r>
-      <w:bookmarkEnd w:id="14"/>
-    </w:p>
-    <w:p>
-      <w:pPr>
-        <w:spacing w:line="360" w:lineRule="auto"/>
-        <w:jc w:val="both"/>
-      </w:pPr>
-      <w:proofErr w:type="spellStart"/>
-      <w:r>
-        <w:t>Tampilan</w:t>
-      </w:r>
-      <w:proofErr w:type="spellEnd"/>
-      <w:r>
-        <w:t xml:space="preserve"> website</w:t>
-      </w:r>
+      <w:bookmarkEnd w:id="13"/>
+    </w:p>
+    <w:p>
+      <w:pPr>
+        <w:spacing w:line="360" w:lineRule="auto"/>
+      </w:pPr>
+      <w:proofErr w:type="spellStart"/>
+      <w:r>
+        <w:t>Halaman</w:t>
+      </w:r>
+      <w:proofErr w:type="spellEnd"/>
+      <w:r>
+        <w:t xml:space="preserve"> </w:t>
+      </w:r>
+      <w:proofErr w:type="spellStart"/>
+      <w:r>
+        <w:t>Depan</w:t>
+      </w:r>
+      <w:proofErr w:type="spellEnd"/>
+    </w:p>
+    <w:p>
+      <w:pPr>
+        <w:spacing w:line="360" w:lineRule="auto"/>
+      </w:pPr>
+      <w:r>
+        <w:rPr>
+          <w:noProof/>
+          <w:lang w:eastAsia="en-ID"/>
+        </w:rPr>
+        <w:drawing>
+          <wp:inline distT="0" distB="0" distL="0" distR="0">
+            <wp:extent cx="5731510" cy="3222625"/>
+            <wp:effectExtent l="0" t="0" r="2540" b="0"/>
+            <wp:docPr id="3" name="Picture 3"/>
+            <wp:cNvGraphicFramePr>
+              <a:graphicFrameLocks xmlns:a="http://schemas.openxmlformats.org/drawingml/2006/main" noChangeAspect="1"/>
+            </wp:cNvGraphicFramePr>
+            <a:graphic xmlns:a="http://schemas.openxmlformats.org/drawingml/2006/main">
+              <a:graphicData uri="http://schemas.openxmlformats.org/drawingml/2006/picture">
+                <pic:pic xmlns:pic="http://schemas.openxmlformats.org/drawingml/2006/picture">
+                  <pic:nvPicPr>
+                    <pic:cNvPr id="3" name="Halaman Depan.jpg"/>
+                    <pic:cNvPicPr/>
+                  </pic:nvPicPr>
+                  <pic:blipFill>
+                    <a:blip r:embed="rId16">
+                      <a:extLst>
+                        <a:ext uri="{28A0092B-C50C-407E-A947-70E740481C1C}">
+                          <a14:useLocalDpi xmlns:a14="http://schemas.microsoft.com/office/drawing/2010/main" val="0"/>
+                        </a:ext>
+                      </a:extLst>
+                    </a:blip>
+                    <a:stretch>
+                      <a:fillRect/>
+                    </a:stretch>
+                  </pic:blipFill>
+                  <pic:spPr>
+                    <a:xfrm>
+                      <a:off x="0" y="0"/>
+                      <a:ext cx="5731510" cy="3222625"/>
+                    </a:xfrm>
+                    <a:prstGeom prst="rect">
+                      <a:avLst/>
+                    </a:prstGeom>
+                  </pic:spPr>
+                </pic:pic>
+              </a:graphicData>
+            </a:graphic>
+          </wp:inline>
+        </w:drawing>
+      </w:r>
+    </w:p>
+    <w:p>
+      <w:pPr>
+        <w:spacing w:line="360" w:lineRule="auto"/>
+      </w:pPr>
+      <w:r>
+        <w:t>Register</w:t>
+      </w:r>
+    </w:p>
+    <w:p>
+      <w:pPr>
+        <w:spacing w:line="360" w:lineRule="auto"/>
+      </w:pPr>
+      <w:r>
+        <w:rPr>
+          <w:noProof/>
+          <w:lang w:eastAsia="en-ID"/>
+        </w:rPr>
+        <w:drawing>
+          <wp:inline distT="0" distB="0" distL="0" distR="0">
+            <wp:extent cx="5731510" cy="3222625"/>
+            <wp:effectExtent l="0" t="0" r="2540" b="0"/>
+            <wp:docPr id="4" name="Picture 4"/>
+            <wp:cNvGraphicFramePr>
+              <a:graphicFrameLocks xmlns:a="http://schemas.openxmlformats.org/drawingml/2006/main" noChangeAspect="1"/>
+            </wp:cNvGraphicFramePr>
+            <a:graphic xmlns:a="http://schemas.openxmlformats.org/drawingml/2006/main">
+              <a:graphicData uri="http://schemas.openxmlformats.org/drawingml/2006/picture">
+                <pic:pic xmlns:pic="http://schemas.openxmlformats.org/drawingml/2006/picture">
+                  <pic:nvPicPr>
+                    <pic:cNvPr id="4" name="Register.jpg"/>
+                    <pic:cNvPicPr/>
+                  </pic:nvPicPr>
+                  <pic:blipFill>
+                    <a:blip r:embed="rId17">
+                      <a:extLst>
+                        <a:ext uri="{28A0092B-C50C-407E-A947-70E740481C1C}">
+                          <a14:useLocalDpi xmlns:a14="http://schemas.microsoft.com/office/drawing/2010/main" val="0"/>
+                        </a:ext>
+                      </a:extLst>
+                    </a:blip>
+                    <a:stretch>
+                      <a:fillRect/>
+                    </a:stretch>
+                  </pic:blipFill>
+                  <pic:spPr>
+                    <a:xfrm>
+                      <a:off x="0" y="0"/>
+                      <a:ext cx="5731510" cy="3222625"/>
+                    </a:xfrm>
+                    <a:prstGeom prst="rect">
+                      <a:avLst/>
+                    </a:prstGeom>
+                  </pic:spPr>
+                </pic:pic>
+              </a:graphicData>
+            </a:graphic>
+          </wp:inline>
+        </w:drawing>
+      </w:r>
+    </w:p>
+    <w:p>
+      <w:pPr>
+        <w:spacing w:line="360" w:lineRule="auto"/>
+      </w:pPr>
+    </w:p>
+    <w:p>
+      <w:pPr>
+        <w:spacing w:line="360" w:lineRule="auto"/>
+      </w:pPr>
+    </w:p>
+    <w:p>
+      <w:pPr>
+        <w:spacing w:line="360" w:lineRule="auto"/>
+      </w:pPr>
+    </w:p>
+    <w:p>
+      <w:pPr>
+        <w:spacing w:line="360" w:lineRule="auto"/>
+      </w:pPr>
+      <w:r>
+        <w:lastRenderedPageBreak/>
+        <w:t>Login</w:t>
+      </w:r>
+    </w:p>
+    <w:p>
+      <w:pPr>
+        <w:spacing w:line="360" w:lineRule="auto"/>
+      </w:pPr>
+      <w:r>
+        <w:rPr>
+          <w:noProof/>
+          <w:lang w:eastAsia="en-ID"/>
+        </w:rPr>
+        <w:drawing>
+          <wp:inline distT="0" distB="0" distL="0" distR="0">
+            <wp:extent cx="5731510" cy="3222625"/>
+            <wp:effectExtent l="0" t="0" r="2540" b="0"/>
+            <wp:docPr id="5" name="Picture 5"/>
+            <wp:cNvGraphicFramePr>
+              <a:graphicFrameLocks xmlns:a="http://schemas.openxmlformats.org/drawingml/2006/main" noChangeAspect="1"/>
+            </wp:cNvGraphicFramePr>
+            <a:graphic xmlns:a="http://schemas.openxmlformats.org/drawingml/2006/main">
+              <a:graphicData uri="http://schemas.openxmlformats.org/drawingml/2006/picture">
+                <pic:pic xmlns:pic="http://schemas.openxmlformats.org/drawingml/2006/picture">
+                  <pic:nvPicPr>
+                    <pic:cNvPr id="5" name="Login.jpg"/>
+                    <pic:cNvPicPr/>
+                  </pic:nvPicPr>
+                  <pic:blipFill>
+                    <a:blip r:embed="rId18">
+                      <a:extLst>
+                        <a:ext uri="{28A0092B-C50C-407E-A947-70E740481C1C}">
+                          <a14:useLocalDpi xmlns:a14="http://schemas.microsoft.com/office/drawing/2010/main" val="0"/>
+                        </a:ext>
+                      </a:extLst>
+                    </a:blip>
+                    <a:stretch>
+                      <a:fillRect/>
+                    </a:stretch>
+                  </pic:blipFill>
+                  <pic:spPr>
+                    <a:xfrm>
+                      <a:off x="0" y="0"/>
+                      <a:ext cx="5731510" cy="3222625"/>
+                    </a:xfrm>
+                    <a:prstGeom prst="rect">
+                      <a:avLst/>
+                    </a:prstGeom>
+                  </pic:spPr>
+                </pic:pic>
+              </a:graphicData>
+            </a:graphic>
+          </wp:inline>
+        </w:drawing>
+      </w:r>
+    </w:p>
+    <w:p>
+      <w:pPr>
+        <w:spacing w:line="360" w:lineRule="auto"/>
+      </w:pPr>
+    </w:p>
+    <w:p>
+      <w:pPr>
+        <w:spacing w:line="360" w:lineRule="auto"/>
+      </w:pPr>
+    </w:p>
+    <w:p>
+      <w:pPr>
+        <w:spacing w:line="360" w:lineRule="auto"/>
+      </w:pPr>
+    </w:p>
+    <w:p>
+      <w:pPr>
+        <w:spacing w:line="360" w:lineRule="auto"/>
+      </w:pPr>
+    </w:p>
+    <w:p>
+      <w:pPr>
+        <w:spacing w:line="360" w:lineRule="auto"/>
+      </w:pPr>
+    </w:p>
+    <w:p>
+      <w:pPr>
+        <w:spacing w:line="360" w:lineRule="auto"/>
+      </w:pPr>
+    </w:p>
+    <w:p>
+      <w:pPr>
+        <w:spacing w:line="360" w:lineRule="auto"/>
+      </w:pPr>
+    </w:p>
+    <w:p>
+      <w:pPr>
+        <w:spacing w:line="360" w:lineRule="auto"/>
+      </w:pPr>
+    </w:p>
+    <w:p>
+      <w:pPr>
+        <w:spacing w:line="360" w:lineRule="auto"/>
+      </w:pPr>
     </w:p>
     <w:p>
       <w:pPr>
@@ -8400,7 +8429,7 @@
         <w:pStyle w:val="Heading1"/>
         <w:spacing w:line="360" w:lineRule="auto"/>
       </w:pPr>
-      <w:bookmarkStart w:id="15" w:name="_Toc3016514"/>
+      <w:bookmarkStart w:id="14" w:name="_Toc3324469"/>
       <w:r>
         <w:lastRenderedPageBreak/>
         <w:t>BAB IV</w:t>
@@ -8411,7 +8440,7 @@
       <w:r>
         <w:t>PENUTUP</w:t>
       </w:r>
-      <w:bookmarkEnd w:id="15"/>
+      <w:bookmarkEnd w:id="14"/>
     </w:p>
     <w:p>
       <w:pPr>
@@ -8709,384 +8738,7 @@
           <w:rFonts w:eastAsia="Times New Roman" w:cs="Times New Roman"/>
           <w:szCs w:val="24"/>
         </w:rPr>
-        <w:t xml:space="preserve"> program. </w:t>
-      </w:r>
-      <w:proofErr w:type="spellStart"/>
-      <w:r>
-        <w:rPr>
-          <w:rFonts w:eastAsia="Times New Roman" w:cs="Times New Roman"/>
-          <w:szCs w:val="24"/>
-        </w:rPr>
-        <w:t>Maka</w:t>
-      </w:r>
-      <w:proofErr w:type="spellEnd"/>
-      <w:r>
-        <w:rPr>
-          <w:rFonts w:eastAsia="Times New Roman" w:cs="Times New Roman"/>
-          <w:szCs w:val="24"/>
-        </w:rPr>
-        <w:t xml:space="preserve"> </w:t>
-      </w:r>
-      <w:proofErr w:type="spellStart"/>
-      <w:r>
-        <w:rPr>
-          <w:rFonts w:eastAsia="Times New Roman" w:cs="Times New Roman"/>
-          <w:szCs w:val="24"/>
-        </w:rPr>
-        <w:t>itu</w:t>
-      </w:r>
-      <w:proofErr w:type="spellEnd"/>
-      <w:r>
-        <w:rPr>
-          <w:rFonts w:eastAsia="Times New Roman" w:cs="Times New Roman"/>
-          <w:szCs w:val="24"/>
-        </w:rPr>
-        <w:t xml:space="preserve"> </w:t>
-      </w:r>
-      <w:proofErr w:type="spellStart"/>
-      <w:r>
-        <w:rPr>
-          <w:rFonts w:eastAsia="Times New Roman" w:cs="Times New Roman"/>
-          <w:szCs w:val="24"/>
-        </w:rPr>
-        <w:t>dibutuhkan</w:t>
-      </w:r>
-      <w:proofErr w:type="spellEnd"/>
-      <w:r>
-        <w:rPr>
-          <w:rFonts w:eastAsia="Times New Roman" w:cs="Times New Roman"/>
-          <w:szCs w:val="24"/>
-        </w:rPr>
-        <w:t xml:space="preserve"> </w:t>
-      </w:r>
-      <w:proofErr w:type="spellStart"/>
-      <w:r>
-        <w:rPr>
-          <w:rFonts w:eastAsia="Times New Roman" w:cs="Times New Roman"/>
-          <w:szCs w:val="24"/>
-        </w:rPr>
-        <w:t>bimbingan</w:t>
-      </w:r>
-      <w:proofErr w:type="spellEnd"/>
-      <w:r>
-        <w:rPr>
-          <w:rFonts w:eastAsia="Times New Roman" w:cs="Times New Roman"/>
-          <w:szCs w:val="24"/>
-        </w:rPr>
-        <w:t xml:space="preserve"> </w:t>
-      </w:r>
-      <w:proofErr w:type="spellStart"/>
-      <w:r>
-        <w:rPr>
-          <w:rFonts w:eastAsia="Times New Roman" w:cs="Times New Roman"/>
-          <w:szCs w:val="24"/>
-        </w:rPr>
-        <w:t>dan</w:t>
-      </w:r>
-      <w:proofErr w:type="spellEnd"/>
-      <w:r>
-        <w:rPr>
-          <w:rFonts w:eastAsia="Times New Roman" w:cs="Times New Roman"/>
-          <w:szCs w:val="24"/>
-        </w:rPr>
-        <w:t xml:space="preserve"> </w:t>
-      </w:r>
-      <w:proofErr w:type="spellStart"/>
-      <w:r>
-        <w:rPr>
-          <w:rFonts w:eastAsia="Times New Roman" w:cs="Times New Roman"/>
-          <w:szCs w:val="24"/>
-        </w:rPr>
-        <w:t>latihan</w:t>
-      </w:r>
-      <w:proofErr w:type="spellEnd"/>
-      <w:r>
-        <w:rPr>
-          <w:rFonts w:eastAsia="Times New Roman" w:cs="Times New Roman"/>
-          <w:szCs w:val="24"/>
-        </w:rPr>
-        <w:t xml:space="preserve"> yang </w:t>
-      </w:r>
-      <w:proofErr w:type="spellStart"/>
-      <w:r>
-        <w:rPr>
-          <w:rFonts w:eastAsia="Times New Roman" w:cs="Times New Roman"/>
-          <w:szCs w:val="24"/>
-        </w:rPr>
-        <w:t>lebih</w:t>
-      </w:r>
-      <w:proofErr w:type="spellEnd"/>
-      <w:r>
-        <w:rPr>
-          <w:rFonts w:eastAsia="Times New Roman" w:cs="Times New Roman"/>
-          <w:szCs w:val="24"/>
-        </w:rPr>
-        <w:t xml:space="preserve"> </w:t>
-      </w:r>
-      <w:proofErr w:type="spellStart"/>
-      <w:r>
-        <w:rPr>
-          <w:rFonts w:eastAsia="Times New Roman" w:cs="Times New Roman"/>
-          <w:szCs w:val="24"/>
-        </w:rPr>
-        <w:t>bagi</w:t>
-      </w:r>
-      <w:proofErr w:type="spellEnd"/>
-      <w:r>
-        <w:rPr>
-          <w:rFonts w:eastAsia="Times New Roman" w:cs="Times New Roman"/>
-          <w:szCs w:val="24"/>
-        </w:rPr>
-        <w:t xml:space="preserve"> kami. </w:t>
-      </w:r>
-      <w:proofErr w:type="spellStart"/>
-      <w:r>
-        <w:rPr>
-          <w:rFonts w:eastAsia="Times New Roman" w:cs="Times New Roman"/>
-          <w:szCs w:val="24"/>
-        </w:rPr>
-        <w:t>Semoga</w:t>
-      </w:r>
-      <w:proofErr w:type="spellEnd"/>
-      <w:r>
-        <w:rPr>
-          <w:rFonts w:eastAsia="Times New Roman" w:cs="Times New Roman"/>
-          <w:szCs w:val="24"/>
-        </w:rPr>
-        <w:t xml:space="preserve"> </w:t>
-      </w:r>
-      <w:proofErr w:type="spellStart"/>
-      <w:r>
-        <w:rPr>
-          <w:rFonts w:eastAsia="Times New Roman" w:cs="Times New Roman"/>
-          <w:szCs w:val="24"/>
-        </w:rPr>
-        <w:t>dalam</w:t>
-      </w:r>
-      <w:proofErr w:type="spellEnd"/>
-      <w:r>
-        <w:rPr>
-          <w:rFonts w:eastAsia="Times New Roman" w:cs="Times New Roman"/>
-          <w:szCs w:val="24"/>
-        </w:rPr>
-        <w:t xml:space="preserve"> </w:t>
-      </w:r>
-      <w:proofErr w:type="spellStart"/>
-      <w:r>
-        <w:rPr>
-          <w:rFonts w:eastAsia="Times New Roman" w:cs="Times New Roman"/>
-          <w:szCs w:val="24"/>
-        </w:rPr>
-        <w:t>pembuatan</w:t>
-      </w:r>
-      <w:proofErr w:type="spellEnd"/>
-      <w:r>
-        <w:rPr>
-          <w:rFonts w:eastAsia="Times New Roman" w:cs="Times New Roman"/>
-          <w:szCs w:val="24"/>
-        </w:rPr>
-        <w:t xml:space="preserve"> </w:t>
-      </w:r>
-      <w:proofErr w:type="gramStart"/>
-      <w:r>
-        <w:rPr>
-          <w:rFonts w:eastAsia="Times New Roman" w:cs="Times New Roman"/>
-          <w:szCs w:val="24"/>
-        </w:rPr>
-        <w:t xml:space="preserve">( </w:t>
-      </w:r>
-      <w:proofErr w:type="spellStart"/>
-      <w:r>
-        <w:rPr>
-          <w:rFonts w:eastAsia="Times New Roman" w:cs="Times New Roman"/>
-          <w:szCs w:val="24"/>
-        </w:rPr>
-        <w:t>pengimplementasi</w:t>
-      </w:r>
-      <w:proofErr w:type="spellEnd"/>
-      <w:proofErr w:type="gramEnd"/>
-      <w:r>
-        <w:rPr>
-          <w:rFonts w:eastAsia="Times New Roman" w:cs="Times New Roman"/>
-          <w:szCs w:val="24"/>
-        </w:rPr>
-        <w:t xml:space="preserve"> ) program </w:t>
-      </w:r>
-      <w:proofErr w:type="spellStart"/>
-      <w:r>
-        <w:rPr>
-          <w:rFonts w:eastAsia="Times New Roman" w:cs="Times New Roman"/>
-          <w:szCs w:val="24"/>
-        </w:rPr>
-        <w:t>ini</w:t>
-      </w:r>
-      <w:proofErr w:type="spellEnd"/>
-      <w:r>
-        <w:rPr>
-          <w:rFonts w:eastAsia="Times New Roman" w:cs="Times New Roman"/>
-          <w:szCs w:val="24"/>
-        </w:rPr>
-        <w:t xml:space="preserve"> kami </w:t>
-      </w:r>
-      <w:proofErr w:type="spellStart"/>
-      <w:r>
-        <w:rPr>
-          <w:rFonts w:eastAsia="Times New Roman" w:cs="Times New Roman"/>
-          <w:szCs w:val="24"/>
-        </w:rPr>
-        <w:t>dapat</w:t>
-      </w:r>
-      <w:proofErr w:type="spellEnd"/>
-      <w:r>
-        <w:rPr>
-          <w:rFonts w:eastAsia="Times New Roman" w:cs="Times New Roman"/>
-          <w:szCs w:val="24"/>
-        </w:rPr>
-        <w:t xml:space="preserve"> </w:t>
-      </w:r>
-      <w:proofErr w:type="spellStart"/>
-      <w:r>
-        <w:rPr>
-          <w:rFonts w:eastAsia="Times New Roman" w:cs="Times New Roman"/>
-          <w:szCs w:val="24"/>
-        </w:rPr>
-        <w:t>menambah</w:t>
-      </w:r>
-      <w:proofErr w:type="spellEnd"/>
-      <w:r>
-        <w:rPr>
-          <w:rFonts w:eastAsia="Times New Roman" w:cs="Times New Roman"/>
-          <w:szCs w:val="24"/>
-        </w:rPr>
-        <w:t xml:space="preserve"> </w:t>
-      </w:r>
-      <w:proofErr w:type="spellStart"/>
-      <w:r>
-        <w:rPr>
-          <w:rFonts w:eastAsia="Times New Roman" w:cs="Times New Roman"/>
-          <w:szCs w:val="24"/>
-        </w:rPr>
-        <w:t>Ilmu</w:t>
-      </w:r>
-      <w:proofErr w:type="spellEnd"/>
-      <w:r>
-        <w:rPr>
-          <w:rFonts w:eastAsia="Times New Roman" w:cs="Times New Roman"/>
-          <w:szCs w:val="24"/>
-        </w:rPr>
-        <w:t xml:space="preserve"> – </w:t>
-      </w:r>
-      <w:proofErr w:type="spellStart"/>
-      <w:r>
-        <w:rPr>
-          <w:rFonts w:eastAsia="Times New Roman" w:cs="Times New Roman"/>
-          <w:szCs w:val="24"/>
-        </w:rPr>
-        <w:t>ilmu</w:t>
-      </w:r>
-      <w:proofErr w:type="spellEnd"/>
-      <w:r>
-        <w:rPr>
-          <w:rFonts w:eastAsia="Times New Roman" w:cs="Times New Roman"/>
-          <w:szCs w:val="24"/>
-        </w:rPr>
-        <w:t xml:space="preserve"> </w:t>
-      </w:r>
-      <w:proofErr w:type="spellStart"/>
-      <w:r>
-        <w:rPr>
-          <w:rFonts w:eastAsia="Times New Roman" w:cs="Times New Roman"/>
-          <w:szCs w:val="24"/>
-        </w:rPr>
-        <w:t>dalam</w:t>
-      </w:r>
-      <w:proofErr w:type="spellEnd"/>
-      <w:r>
-        <w:rPr>
-          <w:rFonts w:eastAsia="Times New Roman" w:cs="Times New Roman"/>
-          <w:szCs w:val="24"/>
-        </w:rPr>
-        <w:t xml:space="preserve"> </w:t>
-      </w:r>
-      <w:proofErr w:type="spellStart"/>
-      <w:r>
-        <w:rPr>
-          <w:rFonts w:eastAsia="Times New Roman" w:cs="Times New Roman"/>
-          <w:szCs w:val="24"/>
-        </w:rPr>
-        <w:t>membuat</w:t>
-      </w:r>
-      <w:proofErr w:type="spellEnd"/>
-      <w:r>
-        <w:rPr>
-          <w:rFonts w:eastAsia="Times New Roman" w:cs="Times New Roman"/>
-          <w:szCs w:val="24"/>
-        </w:rPr>
-        <w:t xml:space="preserve"> </w:t>
-      </w:r>
-      <w:proofErr w:type="spellStart"/>
-      <w:r>
-        <w:rPr>
-          <w:rFonts w:eastAsia="Times New Roman" w:cs="Times New Roman"/>
-          <w:szCs w:val="24"/>
-        </w:rPr>
-        <w:t>sebuah</w:t>
-      </w:r>
-      <w:proofErr w:type="spellEnd"/>
-      <w:r>
-        <w:rPr>
-          <w:rFonts w:eastAsia="Times New Roman" w:cs="Times New Roman"/>
-          <w:szCs w:val="24"/>
-        </w:rPr>
-        <w:t xml:space="preserve"> </w:t>
-      </w:r>
-      <w:proofErr w:type="spellStart"/>
-      <w:r>
-        <w:rPr>
-          <w:rFonts w:eastAsia="Times New Roman" w:cs="Times New Roman"/>
-          <w:szCs w:val="24"/>
-        </w:rPr>
-        <w:t>proram</w:t>
-      </w:r>
-      <w:proofErr w:type="spellEnd"/>
-      <w:r>
-        <w:rPr>
-          <w:rFonts w:eastAsia="Times New Roman" w:cs="Times New Roman"/>
-          <w:szCs w:val="24"/>
-        </w:rPr>
-        <w:t xml:space="preserve">, </w:t>
-      </w:r>
-      <w:proofErr w:type="spellStart"/>
-      <w:r>
-        <w:rPr>
-          <w:rFonts w:eastAsia="Times New Roman" w:cs="Times New Roman"/>
-          <w:szCs w:val="24"/>
-        </w:rPr>
-        <w:t>terutama</w:t>
-      </w:r>
-      <w:proofErr w:type="spellEnd"/>
-      <w:r>
-        <w:rPr>
-          <w:rFonts w:eastAsia="Times New Roman" w:cs="Times New Roman"/>
-          <w:szCs w:val="24"/>
-        </w:rPr>
-        <w:t xml:space="preserve"> program </w:t>
-      </w:r>
-      <w:proofErr w:type="spellStart"/>
-      <w:r>
-        <w:rPr>
-          <w:rFonts w:eastAsia="Times New Roman" w:cs="Times New Roman"/>
-          <w:szCs w:val="24"/>
-        </w:rPr>
-        <w:t>berbasis</w:t>
-      </w:r>
-      <w:proofErr w:type="spellEnd"/>
-      <w:r>
-        <w:rPr>
-          <w:rFonts w:eastAsia="Times New Roman" w:cs="Times New Roman"/>
-          <w:szCs w:val="24"/>
-        </w:rPr>
-        <w:t xml:space="preserve"> web.</w:t>
+        <w:t xml:space="preserve"> program.</w:t>
       </w:r>
     </w:p>
     <w:p>
@@ -9097,11 +8749,115 @@
     <w:sectPr>
       <w:pgSz w:w="11906" w:h="16838" w:code="9"/>
       <w:pgMar w:top="1440" w:right="1440" w:bottom="1440" w:left="1440" w:header="708" w:footer="708" w:gutter="0"/>
+      <w:pgNumType w:start="1"/>
       <w:cols w:space="708"/>
       <w:docGrid w:linePitch="360"/>
     </w:sectPr>
   </w:body>
 </w:document>
+</file>
+
+<file path=word/endnotes.xml><?xml version="1.0" encoding="utf-8"?>
+<w:endnotes xmlns:wpc="http://schemas.microsoft.com/office/word/2010/wordprocessingCanvas" xmlns:mc="http://schemas.openxmlformats.org/markup-compatibility/2006" xmlns:o="urn:schemas-microsoft-com:office:office" xmlns:r="http://schemas.openxmlformats.org/officeDocument/2006/relationships" xmlns:m="http://schemas.openxmlformats.org/officeDocument/2006/math" xmlns:v="urn:schemas-microsoft-com:vml" xmlns:wp14="http://schemas.microsoft.com/office/word/2010/wordprocessingDrawing" xmlns:wp="http://schemas.openxmlformats.org/drawingml/2006/wordprocessingDrawing" xmlns:w10="urn:schemas-microsoft-com:office:word" xmlns:w="http://schemas.openxmlformats.org/wordprocessingml/2006/main" xmlns:w14="http://schemas.microsoft.com/office/word/2010/wordml" xmlns:w15="http://schemas.microsoft.com/office/word/2012/wordml" xmlns:wpg="http://schemas.microsoft.com/office/word/2010/wordprocessingGroup" xmlns:wpi="http://schemas.microsoft.com/office/word/2010/wordprocessingInk" xmlns:wne="http://schemas.microsoft.com/office/word/2006/wordml" xmlns:wps="http://schemas.microsoft.com/office/word/2010/wordprocessingShape" mc:Ignorable="w14 w15 wp14">
+  <w:endnote w:type="separator" w:id="-1">
+    <w:p>
+      <w:pPr>
+        <w:spacing w:after="0" w:line="240" w:lineRule="auto"/>
+      </w:pPr>
+      <w:r>
+        <w:separator/>
+      </w:r>
+    </w:p>
+  </w:endnote>
+  <w:endnote w:type="continuationSeparator" w:id="0">
+    <w:p>
+      <w:pPr>
+        <w:spacing w:after="0" w:line="240" w:lineRule="auto"/>
+      </w:pPr>
+      <w:r>
+        <w:continuationSeparator/>
+      </w:r>
+    </w:p>
+  </w:endnote>
+</w:endnotes>
+</file>
+
+<file path=word/footer1.xml><?xml version="1.0" encoding="utf-8"?>
+<w:ftr xmlns:wpc="http://schemas.microsoft.com/office/word/2010/wordprocessingCanvas" xmlns:mc="http://schemas.openxmlformats.org/markup-compatibility/2006" xmlns:o="urn:schemas-microsoft-com:office:office" xmlns:r="http://schemas.openxmlformats.org/officeDocument/2006/relationships" xmlns:m="http://schemas.openxmlformats.org/officeDocument/2006/math" xmlns:v="urn:schemas-microsoft-com:vml" xmlns:wp14="http://schemas.microsoft.com/office/word/2010/wordprocessingDrawing" xmlns:wp="http://schemas.openxmlformats.org/drawingml/2006/wordprocessingDrawing" xmlns:w10="urn:schemas-microsoft-com:office:word" xmlns:w="http://schemas.openxmlformats.org/wordprocessingml/2006/main" xmlns:w14="http://schemas.microsoft.com/office/word/2010/wordml" xmlns:w15="http://schemas.microsoft.com/office/word/2012/wordml" xmlns:wpg="http://schemas.microsoft.com/office/word/2010/wordprocessingGroup" xmlns:wpi="http://schemas.microsoft.com/office/word/2010/wordprocessingInk" xmlns:wne="http://schemas.microsoft.com/office/word/2006/wordml" xmlns:wps="http://schemas.microsoft.com/office/word/2010/wordprocessingShape" mc:Ignorable="w14 w15 wp14">
+  <w:sdt>
+    <w:sdtPr>
+      <w:id w:val="208473147"/>
+      <w:docPartObj>
+        <w:docPartGallery w:val="Page Numbers (Bottom of Page)"/>
+        <w:docPartUnique/>
+      </w:docPartObj>
+    </w:sdtPr>
+    <w:sdtEndPr>
+      <w:rPr>
+        <w:noProof/>
+      </w:rPr>
+    </w:sdtEndPr>
+    <w:sdtContent>
+      <w:p>
+        <w:pPr>
+          <w:pStyle w:val="Footer"/>
+          <w:jc w:val="right"/>
+        </w:pPr>
+        <w:r>
+          <w:fldChar w:fldCharType="begin"/>
+        </w:r>
+        <w:r>
+          <w:instrText xml:space="preserve"> PAGE   \* MERGEFORMAT </w:instrText>
+        </w:r>
+        <w:r>
+          <w:fldChar w:fldCharType="separate"/>
+        </w:r>
+        <w:r>
+          <w:rPr>
+            <w:noProof/>
+          </w:rPr>
+          <w:t>iii</w:t>
+        </w:r>
+        <w:r>
+          <w:rPr>
+            <w:noProof/>
+          </w:rPr>
+          <w:fldChar w:fldCharType="end"/>
+        </w:r>
+      </w:p>
+    </w:sdtContent>
+  </w:sdt>
+  <w:p>
+    <w:pPr>
+      <w:pStyle w:val="Footer"/>
+    </w:pPr>
+  </w:p>
+</w:ftr>
+</file>
+
+<file path=word/footnotes.xml><?xml version="1.0" encoding="utf-8"?>
+<w:footnotes xmlns:wpc="http://schemas.microsoft.com/office/word/2010/wordprocessingCanvas" xmlns:mc="http://schemas.openxmlformats.org/markup-compatibility/2006" xmlns:o="urn:schemas-microsoft-com:office:office" xmlns:r="http://schemas.openxmlformats.org/officeDocument/2006/relationships" xmlns:m="http://schemas.openxmlformats.org/officeDocument/2006/math" xmlns:v="urn:schemas-microsoft-com:vml" xmlns:wp14="http://schemas.microsoft.com/office/word/2010/wordprocessingDrawing" xmlns:wp="http://schemas.openxmlformats.org/drawingml/2006/wordprocessingDrawing" xmlns:w10="urn:schemas-microsoft-com:office:word" xmlns:w="http://schemas.openxmlformats.org/wordprocessingml/2006/main" xmlns:w14="http://schemas.microsoft.com/office/word/2010/wordml" xmlns:w15="http://schemas.microsoft.com/office/word/2012/wordml" xmlns:wpg="http://schemas.microsoft.com/office/word/2010/wordprocessingGroup" xmlns:wpi="http://schemas.microsoft.com/office/word/2010/wordprocessingInk" xmlns:wne="http://schemas.microsoft.com/office/word/2006/wordml" xmlns:wps="http://schemas.microsoft.com/office/word/2010/wordprocessingShape" mc:Ignorable="w14 w15 wp14">
+  <w:footnote w:type="separator" w:id="-1">
+    <w:p>
+      <w:pPr>
+        <w:spacing w:after="0" w:line="240" w:lineRule="auto"/>
+      </w:pPr>
+      <w:r>
+        <w:separator/>
+      </w:r>
+    </w:p>
+  </w:footnote>
+  <w:footnote w:type="continuationSeparator" w:id="0">
+    <w:p>
+      <w:pPr>
+        <w:spacing w:after="0" w:line="240" w:lineRule="auto"/>
+      </w:pPr>
+      <w:r>
+        <w:continuationSeparator/>
+      </w:r>
+    </w:p>
+  </w:footnote>
+</w:footnotes>
 </file>
 
 <file path=word/numbering.xml><?xml version="1.0" encoding="utf-8"?>
@@ -10766,7 +10522,577 @@
       <w:u w:val="single"/>
     </w:rPr>
   </w:style>
+  <w:style w:type="paragraph" w:styleId="Header">
+    <w:name w:val="header"/>
+    <w:basedOn w:val="Normal"/>
+    <w:link w:val="HeaderChar"/>
+    <w:uiPriority w:val="99"/>
+    <w:unhideWhenUsed/>
+    <w:rsid w:val="00C6681E"/>
+    <w:pPr>
+      <w:tabs>
+        <w:tab w:val="center" w:pos="4513"/>
+        <w:tab w:val="right" w:pos="9026"/>
+      </w:tabs>
+      <w:spacing w:after="0" w:line="240" w:lineRule="auto"/>
+    </w:pPr>
+  </w:style>
+  <w:style w:type="character" w:customStyle="1" w:styleId="HeaderChar">
+    <w:name w:val="Header Char"/>
+    <w:basedOn w:val="DefaultParagraphFont"/>
+    <w:link w:val="Header"/>
+    <w:uiPriority w:val="99"/>
+    <w:rsid w:val="00C6681E"/>
+    <w:rPr>
+      <w:rFonts w:ascii="Times New Roman" w:hAnsi="Times New Roman"/>
+      <w:sz w:val="24"/>
+    </w:rPr>
+  </w:style>
+  <w:style w:type="paragraph" w:styleId="Footer">
+    <w:name w:val="footer"/>
+    <w:basedOn w:val="Normal"/>
+    <w:link w:val="FooterChar"/>
+    <w:uiPriority w:val="99"/>
+    <w:unhideWhenUsed/>
+    <w:rsid w:val="00C6681E"/>
+    <w:pPr>
+      <w:tabs>
+        <w:tab w:val="center" w:pos="4513"/>
+        <w:tab w:val="right" w:pos="9026"/>
+      </w:tabs>
+      <w:spacing w:after="0" w:line="240" w:lineRule="auto"/>
+    </w:pPr>
+  </w:style>
+  <w:style w:type="character" w:customStyle="1" w:styleId="FooterChar">
+    <w:name w:val="Footer Char"/>
+    <w:basedOn w:val="DefaultParagraphFont"/>
+    <w:link w:val="Footer"/>
+    <w:uiPriority w:val="99"/>
+    <w:rsid w:val="00C6681E"/>
+    <w:rPr>
+      <w:rFonts w:ascii="Times New Roman" w:hAnsi="Times New Roman"/>
+      <w:sz w:val="24"/>
+    </w:rPr>
+  </w:style>
 </w:styles>
+</file>
+
+<file path=word/glossary/document.xml><?xml version="1.0" encoding="utf-8"?>
+<w:glossaryDocument xmlns:wpc="http://schemas.microsoft.com/office/word/2010/wordprocessingCanvas" xmlns:mc="http://schemas.openxmlformats.org/markup-compatibility/2006" xmlns:o="urn:schemas-microsoft-com:office:office" xmlns:r="http://schemas.openxmlformats.org/officeDocument/2006/relationships" xmlns:m="http://schemas.openxmlformats.org/officeDocument/2006/math" xmlns:v="urn:schemas-microsoft-com:vml" xmlns:wp14="http://schemas.microsoft.com/office/word/2010/wordprocessingDrawing" xmlns:wp="http://schemas.openxmlformats.org/drawingml/2006/wordprocessingDrawing" xmlns:w10="urn:schemas-microsoft-com:office:word" xmlns:w="http://schemas.openxmlformats.org/wordprocessingml/2006/main" xmlns:w14="http://schemas.microsoft.com/office/word/2010/wordml" xmlns:w15="http://schemas.microsoft.com/office/word/2012/wordml" xmlns:wpg="http://schemas.microsoft.com/office/word/2010/wordprocessingGroup" xmlns:wpi="http://schemas.microsoft.com/office/word/2010/wordprocessingInk" xmlns:wne="http://schemas.microsoft.com/office/word/2006/wordml" xmlns:wps="http://schemas.microsoft.com/office/word/2010/wordprocessingShape" mc:Ignorable="w14 w15 wp14"/>
+</file>
+
+<file path=word/glossary/fontTable.xml><?xml version="1.0" encoding="utf-8"?>
+<w:fonts xmlns:mc="http://schemas.openxmlformats.org/markup-compatibility/2006" xmlns:r="http://schemas.openxmlformats.org/officeDocument/2006/relationships" xmlns:w="http://schemas.openxmlformats.org/wordprocessingml/2006/main" xmlns:w14="http://schemas.microsoft.com/office/word/2010/wordml" xmlns:w15="http://schemas.microsoft.com/office/word/2012/wordml" mc:Ignorable="w14 w15">
+  <w:font w:name="Times New Roman">
+    <w:panose1 w:val="02020603050405020304"/>
+    <w:charset w:val="00"/>
+    <w:family w:val="roman"/>
+    <w:pitch w:val="variable"/>
+    <w:sig w:usb0="E0002EFF" w:usb1="C000785B" w:usb2="00000009" w:usb3="00000000" w:csb0="000001FF" w:csb1="00000000"/>
+  </w:font>
+  <w:font w:name="Symbol">
+    <w:panose1 w:val="05050102010706020507"/>
+    <w:charset w:val="02"/>
+    <w:family w:val="roman"/>
+    <w:pitch w:val="variable"/>
+    <w:sig w:usb0="00000000" w:usb1="10000000" w:usb2="00000000" w:usb3="00000000" w:csb0="80000000" w:csb1="00000000"/>
+  </w:font>
+  <w:font w:name="Calibri">
+    <w:panose1 w:val="020F0502020204030204"/>
+    <w:charset w:val="00"/>
+    <w:family w:val="swiss"/>
+    <w:pitch w:val="variable"/>
+    <w:sig w:usb0="E0002AFF" w:usb1="C000247B" w:usb2="00000009" w:usb3="00000000" w:csb0="000001FF" w:csb1="00000000"/>
+  </w:font>
+  <w:font w:name="Calibri Light">
+    <w:panose1 w:val="020F0302020204030204"/>
+    <w:charset w:val="00"/>
+    <w:family w:val="swiss"/>
+    <w:pitch w:val="variable"/>
+    <w:sig w:usb0="E0002AFF" w:usb1="C000247B" w:usb2="00000009" w:usb3="00000000" w:csb0="000001FF" w:csb1="00000000"/>
+  </w:font>
+  <w:font w:name="Arial">
+    <w:panose1 w:val="020B0604020202020204"/>
+    <w:charset w:val="00"/>
+    <w:family w:val="swiss"/>
+    <w:pitch w:val="variable"/>
+    <w:sig w:usb0="E0002EFF" w:usb1="C000785B" w:usb2="00000009" w:usb3="00000000" w:csb0="000001FF" w:csb1="00000000"/>
+  </w:font>
+</w:fonts>
+</file>
+
+<file path=word/glossary/settings.xml><?xml version="1.0" encoding="utf-8"?>
+<w:settings xmlns:mc="http://schemas.openxmlformats.org/markup-compatibility/2006" xmlns:o="urn:schemas-microsoft-com:office:office" xmlns:r="http://schemas.openxmlformats.org/officeDocument/2006/relationships" xmlns:m="http://schemas.openxmlformats.org/officeDocument/2006/math" xmlns:v="urn:schemas-microsoft-com:vml" xmlns:w10="urn:schemas-microsoft-com:office:word" xmlns:w="http://schemas.openxmlformats.org/wordprocessingml/2006/main" xmlns:w14="http://schemas.microsoft.com/office/word/2010/wordml" xmlns:w15="http://schemas.microsoft.com/office/word/2012/wordml" xmlns:sl="http://schemas.openxmlformats.org/schemaLibrary/2006/main" mc:Ignorable="w14 w15">
+  <w:view w:val="normal"/>
+  <w:defaultTabStop w:val="720"/>
+  <w:characterSpacingControl w:val="doNotCompress"/>
+  <w:compat>
+    <w:useFELayout/>
+    <w:compatSetting w:name="compatibilityMode" w:uri="http://schemas.microsoft.com/office/word" w:val="15"/>
+    <w:compatSetting w:name="overrideTableStyleFontSizeAndJustification" w:uri="http://schemas.microsoft.com/office/word" w:val="1"/>
+    <w:compatSetting w:name="enableOpenTypeFeatures" w:uri="http://schemas.microsoft.com/office/word" w:val="1"/>
+    <w:compatSetting w:name="doNotFlipMirrorIndents" w:uri="http://schemas.microsoft.com/office/word" w:val="1"/>
+    <w:compatSetting w:name="differentiateMultirowTableHeaders" w:uri="http://schemas.microsoft.com/office/word" w:val="1"/>
+  </w:compat>
+  <w:rsids>
+    <w:rsidRoot w:val="00145BD5"/>
+    <w:rsid w:val="00145BD5"/>
+    <w:rsid w:val="005425DA"/>
+  </w:rsids>
+  <m:mathPr>
+    <m:mathFont m:val="Cambria Math"/>
+    <m:brkBin m:val="before"/>
+    <m:brkBinSub m:val="--"/>
+    <m:smallFrac m:val="0"/>
+    <m:dispDef/>
+    <m:lMargin m:val="0"/>
+    <m:rMargin m:val="0"/>
+    <m:defJc m:val="centerGroup"/>
+    <m:wrapIndent m:val="1440"/>
+    <m:intLim m:val="subSup"/>
+    <m:naryLim m:val="undOvr"/>
+  </m:mathPr>
+  <w:themeFontLang w:val="en-ID"/>
+  <w:clrSchemeMapping w:bg1="light1" w:t1="dark1" w:bg2="light2" w:t2="dark2" w:accent1="accent1" w:accent2="accent2" w:accent3="accent3" w:accent4="accent4" w:accent5="accent5" w:accent6="accent6" w:hyperlink="hyperlink" w:followedHyperlink="followedHyperlink"/>
+  <w:decimalSymbol w:val=","/>
+  <w:listSeparator w:val=";"/>
+  <w15:chartTrackingRefBased/>
+</w:settings>
+</file>
+
+<file path=word/glossary/styles.xml><?xml version="1.0" encoding="utf-8"?>
+<w:styles xmlns:mc="http://schemas.openxmlformats.org/markup-compatibility/2006" xmlns:r="http://schemas.openxmlformats.org/officeDocument/2006/relationships" xmlns:w="http://schemas.openxmlformats.org/wordprocessingml/2006/main" xmlns:w14="http://schemas.microsoft.com/office/word/2010/wordml" xmlns:w15="http://schemas.microsoft.com/office/word/2012/wordml" mc:Ignorable="w14 w15">
+  <w:docDefaults>
+    <w:rPrDefault>
+      <w:rPr>
+        <w:rFonts w:asciiTheme="minorHAnsi" w:eastAsiaTheme="minorEastAsia" w:hAnsiTheme="minorHAnsi" w:cstheme="minorBidi"/>
+        <w:sz w:val="22"/>
+        <w:szCs w:val="22"/>
+        <w:lang w:val="en-ID" w:eastAsia="en-ID" w:bidi="ar-SA"/>
+      </w:rPr>
+    </w:rPrDefault>
+    <w:pPrDefault>
+      <w:pPr>
+        <w:spacing w:after="160" w:line="259" w:lineRule="auto"/>
+      </w:pPr>
+    </w:pPrDefault>
+  </w:docDefaults>
+  <w:latentStyles w:defLockedState="0" w:defUIPriority="99" w:defSemiHidden="0" w:defUnhideWhenUsed="0" w:defQFormat="0" w:count="371">
+    <w:lsdException w:name="Normal" w:uiPriority="0" w:qFormat="1"/>
+    <w:lsdException w:name="heading 1" w:uiPriority="9" w:qFormat="1"/>
+    <w:lsdException w:name="heading 2" w:semiHidden="1" w:uiPriority="9" w:unhideWhenUsed="1" w:qFormat="1"/>
+    <w:lsdException w:name="heading 3" w:semiHidden="1" w:uiPriority="9" w:unhideWhenUsed="1" w:qFormat="1"/>
+    <w:lsdException w:name="heading 4" w:semiHidden="1" w:uiPriority="9" w:unhideWhenUsed="1" w:qFormat="1"/>
+    <w:lsdException w:name="heading 5" w:semiHidden="1" w:uiPriority="9" w:unhideWhenUsed="1" w:qFormat="1"/>
+    <w:lsdException w:name="heading 6" w:semiHidden="1" w:uiPriority="9" w:unhideWhenUsed="1" w:qFormat="1"/>
+    <w:lsdException w:name="heading 7" w:semiHidden="1" w:uiPriority="9" w:unhideWhenUsed="1" w:qFormat="1"/>
+    <w:lsdException w:name="heading 8" w:semiHidden="1" w:uiPriority="9" w:unhideWhenUsed="1" w:qFormat="1"/>
+    <w:lsdException w:name="heading 9" w:semiHidden="1" w:uiPriority="9" w:unhideWhenUsed="1" w:qFormat="1"/>
+    <w:lsdException w:name="index 1" w:semiHidden="1" w:unhideWhenUsed="1"/>
+    <w:lsdException w:name="index 2" w:semiHidden="1" w:unhideWhenUsed="1"/>
+    <w:lsdException w:name="index 3" w:semiHidden="1" w:unhideWhenUsed="1"/>
+    <w:lsdException w:name="index 4" w:semiHidden="1" w:unhideWhenUsed="1"/>
+    <w:lsdException w:name="index 5" w:semiHidden="1" w:unhideWhenUsed="1"/>
+    <w:lsdException w:name="index 6" w:semiHidden="1" w:unhideWhenUsed="1"/>
+    <w:lsdException w:name="index 7" w:semiHidden="1" w:unhideWhenUsed="1"/>
+    <w:lsdException w:name="index 8" w:semiHidden="1" w:unhideWhenUsed="1"/>
+    <w:lsdException w:name="index 9" w:semiHidden="1" w:unhideWhenUsed="1"/>
+    <w:lsdException w:name="toc 1" w:semiHidden="1" w:uiPriority="39" w:unhideWhenUsed="1"/>
+    <w:lsdException w:name="toc 2" w:semiHidden="1" w:uiPriority="39" w:unhideWhenUsed="1"/>
+    <w:lsdException w:name="toc 3" w:semiHidden="1" w:uiPriority="39" w:unhideWhenUsed="1"/>
+    <w:lsdException w:name="toc 4" w:semiHidden="1" w:uiPriority="39" w:unhideWhenUsed="1"/>
+    <w:lsdException w:name="toc 5" w:semiHidden="1" w:uiPriority="39" w:unhideWhenUsed="1"/>
+    <w:lsdException w:name="toc 6" w:semiHidden="1" w:uiPriority="39" w:unhideWhenUsed="1"/>
+    <w:lsdException w:name="toc 7" w:semiHidden="1" w:uiPriority="39" w:unhideWhenUsed="1"/>
+    <w:lsdException w:name="toc 8" w:semiHidden="1" w:uiPriority="39" w:unhideWhenUsed="1"/>
+    <w:lsdException w:name="toc 9" w:semiHidden="1" w:uiPriority="39" w:unhideWhenUsed="1"/>
+    <w:lsdException w:name="Normal Indent" w:semiHidden="1" w:unhideWhenUsed="1"/>
+    <w:lsdException w:name="footnote text" w:semiHidden="1" w:unhideWhenUsed="1"/>
+    <w:lsdException w:name="annotation text" w:semiHidden="1" w:unhideWhenUsed="1"/>
+    <w:lsdException w:name="header" w:semiHidden="1" w:unhideWhenUsed="1"/>
+    <w:lsdException w:name="footer" w:semiHidden="1" w:unhideWhenUsed="1"/>
+    <w:lsdException w:name="index heading" w:semiHidden="1" w:unhideWhenUsed="1"/>
+    <w:lsdException w:name="caption" w:semiHidden="1" w:uiPriority="35" w:unhideWhenUsed="1" w:qFormat="1"/>
+    <w:lsdException w:name="table of figures" w:semiHidden="1" w:unhideWhenUsed="1"/>
+    <w:lsdException w:name="envelope address" w:semiHidden="1" w:unhideWhenUsed="1"/>
+    <w:lsdException w:name="envelope return" w:semiHidden="1" w:unhideWhenUsed="1"/>
+    <w:lsdException w:name="footnote reference" w:semiHidden="1" w:unhideWhenUsed="1"/>
+    <w:lsdException w:name="annotation reference" w:semiHidden="1" w:unhideWhenUsed="1"/>
+    <w:lsdException w:name="line number" w:semiHidden="1" w:unhideWhenUsed="1"/>
+    <w:lsdException w:name="page number" w:semiHidden="1" w:unhideWhenUsed="1"/>
+    <w:lsdException w:name="endnote reference" w:semiHidden="1" w:unhideWhenUsed="1"/>
+    <w:lsdException w:name="endnote text" w:semiHidden="1" w:unhideWhenUsed="1"/>
+    <w:lsdException w:name="table of authorities" w:semiHidden="1" w:unhideWhenUsed="1"/>
+    <w:lsdException w:name="macro" w:semiHidden="1" w:unhideWhenUsed="1"/>
+    <w:lsdException w:name="toa heading" w:semiHidden="1" w:unhideWhenUsed="1"/>
+    <w:lsdException w:name="List" w:semiHidden="1" w:unhideWhenUsed="1"/>
+    <w:lsdException w:name="List Bullet" w:semiHidden="1" w:unhideWhenUsed="1"/>
+    <w:lsdException w:name="List Number" w:semiHidden="1" w:unhideWhenUsed="1"/>
+    <w:lsdException w:name="List 2" w:semiHidden="1" w:unhideWhenUsed="1"/>
+    <w:lsdException w:name="List 3" w:semiHidden="1" w:unhideWhenUsed="1"/>
+    <w:lsdException w:name="List 4" w:semiHidden="1" w:unhideWhenUsed="1"/>
+    <w:lsdException w:name="List 5" w:semiHidden="1" w:unhideWhenUsed="1"/>
+    <w:lsdException w:name="List Bullet 2" w:semiHidden="1" w:unhideWhenUsed="1"/>
+    <w:lsdException w:name="List Bullet 3" w:semiHidden="1" w:unhideWhenUsed="1"/>
+    <w:lsdException w:name="List Bullet 4" w:semiHidden="1" w:unhideWhenUsed="1"/>
+    <w:lsdException w:name="List Bullet 5" w:semiHidden="1" w:unhideWhenUsed="1"/>
+    <w:lsdException w:name="List Number 2" w:semiHidden="1" w:unhideWhenUsed="1"/>
+    <w:lsdException w:name="List Number 3" w:semiHidden="1" w:unhideWhenUsed="1"/>
+    <w:lsdException w:name="List Number 4" w:semiHidden="1" w:unhideWhenUsed="1"/>
+    <w:lsdException w:name="List Number 5" w:semiHidden="1" w:unhideWhenUsed="1"/>
+    <w:lsdException w:name="Title" w:uiPriority="10" w:qFormat="1"/>
+    <w:lsdException w:name="Closing" w:semiHidden="1" w:unhideWhenUsed="1"/>
+    <w:lsdException w:name="Signature" w:semiHidden="1" w:unhideWhenUsed="1"/>
+    <w:lsdException w:name="Default Paragraph Font" w:semiHidden="1" w:uiPriority="1" w:unhideWhenUsed="1"/>
+    <w:lsdException w:name="Body Text" w:semiHidden="1" w:unhideWhenUsed="1"/>
+    <w:lsdException w:name="Body Text Indent" w:semiHidden="1" w:unhideWhenUsed="1"/>
+    <w:lsdException w:name="List Continue" w:semiHidden="1" w:unhideWhenUsed="1"/>
+    <w:lsdException w:name="List Continue 2" w:semiHidden="1" w:unhideWhenUsed="1"/>
+    <w:lsdException w:name="List Continue 3" w:semiHidden="1" w:unhideWhenUsed="1"/>
+    <w:lsdException w:name="List Continue 4" w:semiHidden="1" w:unhideWhenUsed="1"/>
+    <w:lsdException w:name="List Continue 5" w:semiHidden="1" w:unhideWhenUsed="1"/>
+    <w:lsdException w:name="Message Header" w:semiHidden="1" w:unhideWhenUsed="1"/>
+    <w:lsdException w:name="Subtitle" w:uiPriority="11" w:qFormat="1"/>
+    <w:lsdException w:name="Salutation" w:semiHidden="1" w:unhideWhenUsed="1"/>
+    <w:lsdException w:name="Date" w:semiHidden="1" w:unhideWhenUsed="1"/>
+    <w:lsdException w:name="Body Text First Indent" w:semiHidden="1" w:unhideWhenUsed="1"/>
+    <w:lsdException w:name="Body Text First Indent 2" w:semiHidden="1" w:unhideWhenUsed="1"/>
+    <w:lsdException w:name="Note Heading" w:semiHidden="1" w:unhideWhenUsed="1"/>
+    <w:lsdException w:name="Body Text 2" w:semiHidden="1" w:unhideWhenUsed="1"/>
+    <w:lsdException w:name="Body Text 3" w:semiHidden="1" w:unhideWhenUsed="1"/>
+    <w:lsdException w:name="Body Text Indent 2" w:semiHidden="1" w:unhideWhenUsed="1"/>
+    <w:lsdException w:name="Body Text Indent 3" w:semiHidden="1" w:unhideWhenUsed="1"/>
+    <w:lsdException w:name="Block Text" w:semiHidden="1" w:unhideWhenUsed="1"/>
+    <w:lsdException w:name="Hyperlink" w:semiHidden="1" w:unhideWhenUsed="1"/>
+    <w:lsdException w:name="FollowedHyperlink" w:semiHidden="1" w:unhideWhenUsed="1"/>
+    <w:lsdException w:name="Strong" w:uiPriority="22" w:qFormat="1"/>
+    <w:lsdException w:name="Emphasis" w:uiPriority="20" w:qFormat="1"/>
+    <w:lsdException w:name="Document Map" w:semiHidden="1" w:unhideWhenUsed="1"/>
+    <w:lsdException w:name="Plain Text" w:semiHidden="1" w:unhideWhenUsed="1"/>
+    <w:lsdException w:name="E-mail Signature" w:semiHidden="1" w:unhideWhenUsed="1"/>
+    <w:lsdException w:name="HTML Top of Form" w:semiHidden="1" w:unhideWhenUsed="1"/>
+    <w:lsdException w:name="HTML Bottom of Form" w:semiHidden="1" w:unhideWhenUsed="1"/>
+    <w:lsdException w:name="Normal (Web)" w:semiHidden="1" w:unhideWhenUsed="1"/>
+    <w:lsdException w:name="HTML Acronym" w:semiHidden="1" w:unhideWhenUsed="1"/>
+    <w:lsdException w:name="HTML Address" w:semiHidden="1" w:unhideWhenUsed="1"/>
+    <w:lsdException w:name="HTML Cite" w:semiHidden="1" w:unhideWhenUsed="1"/>
+    <w:lsdException w:name="HTML Code" w:semiHidden="1" w:unhideWhenUsed="1"/>
+    <w:lsdException w:name="HTML Definition" w:semiHidden="1" w:unhideWhenUsed="1"/>
+    <w:lsdException w:name="HTML Keyboard" w:semiHidden="1" w:unhideWhenUsed="1"/>
+    <w:lsdException w:name="HTML Preformatted" w:semiHidden="1" w:unhideWhenUsed="1"/>
+    <w:lsdException w:name="HTML Sample" w:semiHidden="1" w:unhideWhenUsed="1"/>
+    <w:lsdException w:name="HTML Typewriter" w:semiHidden="1" w:unhideWhenUsed="1"/>
+    <w:lsdException w:name="HTML Variable" w:semiHidden="1" w:unhideWhenUsed="1"/>
+    <w:lsdException w:name="Normal Table" w:semiHidden="1" w:unhideWhenUsed="1"/>
+    <w:lsdException w:name="annotation subject" w:semiHidden="1" w:unhideWhenUsed="1"/>
+    <w:lsdException w:name="No List" w:semiHidden="1" w:unhideWhenUsed="1"/>
+    <w:lsdException w:name="Outline List 1" w:semiHidden="1" w:unhideWhenUsed="1"/>
+    <w:lsdException w:name="Outline List 2" w:semiHidden="1" w:unhideWhenUsed="1"/>
+    <w:lsdException w:name="Outline List 3" w:semiHidden="1" w:unhideWhenUsed="1"/>
+    <w:lsdException w:name="Table Simple 1" w:semiHidden="1" w:unhideWhenUsed="1"/>
+    <w:lsdException w:name="Table Simple 2" w:semiHidden="1" w:unhideWhenUsed="1"/>
+    <w:lsdException w:name="Table Simple 3" w:semiHidden="1" w:unhideWhenUsed="1"/>
+    <w:lsdException w:name="Table Classic 1" w:semiHidden="1" w:unhideWhenUsed="1"/>
+    <w:lsdException w:name="Table Classic 2" w:semiHidden="1" w:unhideWhenUsed="1"/>
+    <w:lsdException w:name="Table Classic 3" w:semiHidden="1" w:unhideWhenUsed="1"/>
+    <w:lsdException w:name="Table Classic 4" w:semiHidden="1" w:unhideWhenUsed="1"/>
+    <w:lsdException w:name="Table Colorful 1" w:semiHidden="1" w:unhideWhenUsed="1"/>
+    <w:lsdException w:name="Table Colorful 2" w:semiHidden="1" w:unhideWhenUsed="1"/>
+    <w:lsdException w:name="Table Colorful 3" w:semiHidden="1" w:unhideWhenUsed="1"/>
+    <w:lsdException w:name="Table Columns 1" w:semiHidden="1" w:unhideWhenUsed="1"/>
+    <w:lsdException w:name="Table Columns 2" w:semiHidden="1" w:unhideWhenUsed="1"/>
+    <w:lsdException w:name="Table Columns 3" w:semiHidden="1" w:unhideWhenUsed="1"/>
+    <w:lsdException w:name="Table Columns 4" w:semiHidden="1" w:unhideWhenUsed="1"/>
+    <w:lsdException w:name="Table Columns 5" w:semiHidden="1" w:unhideWhenUsed="1"/>
+    <w:lsdException w:name="Table Grid 1" w:semiHidden="1" w:unhideWhenUsed="1"/>
+    <w:lsdException w:name="Table Grid 2" w:semiHidden="1" w:unhideWhenUsed="1"/>
+    <w:lsdException w:name="Table Grid 3" w:semiHidden="1" w:unhideWhenUsed="1"/>
+    <w:lsdException w:name="Table Grid 4" w:semiHidden="1" w:unhideWhenUsed="1"/>
+    <w:lsdException w:name="Table Grid 5" w:semiHidden="1" w:unhideWhenUsed="1"/>
+    <w:lsdException w:name="Table Grid 6" w:semiHidden="1" w:unhideWhenUsed="1"/>
+    <w:lsdException w:name="Table Grid 7" w:semiHidden="1" w:unhideWhenUsed="1"/>
+    <w:lsdException w:name="Table Grid 8" w:semiHidden="1" w:unhideWhenUsed="1"/>
+    <w:lsdException w:name="Table List 1" w:semiHidden="1" w:unhideWhenUsed="1"/>
+    <w:lsdException w:name="Table List 2" w:semiHidden="1" w:unhideWhenUsed="1"/>
+    <w:lsdException w:name="Table List 3" w:semiHidden="1" w:unhideWhenUsed="1"/>
+    <w:lsdException w:name="Table List 4" w:semiHidden="1" w:unhideWhenUsed="1"/>
+    <w:lsdException w:name="Table List 5" w:semiHidden="1" w:unhideWhenUsed="1"/>
+    <w:lsdException w:name="Table List 6" w:semiHidden="1" w:unhideWhenUsed="1"/>
+    <w:lsdException w:name="Table List 7" w:semiHidden="1" w:unhideWhenUsed="1"/>
+    <w:lsdException w:name="Table List 8" w:semiHidden="1" w:unhideWhenUsed="1"/>
+    <w:lsdException w:name="Table 3D effects 1" w:semiHidden="1" w:unhideWhenUsed="1"/>
+    <w:lsdException w:name="Table 3D effects 2" w:semiHidden="1" w:unhideWhenUsed="1"/>
+    <w:lsdException w:name="Table 3D effects 3" w:semiHidden="1" w:unhideWhenUsed="1"/>
+    <w:lsdException w:name="Table Contemporary" w:semiHidden="1" w:unhideWhenUsed="1"/>
+    <w:lsdException w:name="Table Elegant" w:semiHidden="1" w:unhideWhenUsed="1"/>
+    <w:lsdException w:name="Table Professional" w:semiHidden="1" w:unhideWhenUsed="1"/>
+    <w:lsdException w:name="Table Subtle 1" w:semiHidden="1" w:unhideWhenUsed="1"/>
+    <w:lsdException w:name="Table Subtle 2" w:semiHidden="1" w:unhideWhenUsed="1"/>
+    <w:lsdException w:name="Table Web 1" w:semiHidden="1" w:unhideWhenUsed="1"/>
+    <w:lsdException w:name="Table Web 2" w:semiHidden="1" w:unhideWhenUsed="1"/>
+    <w:lsdException w:name="Table Web 3" w:semiHidden="1" w:unhideWhenUsed="1"/>
+    <w:lsdException w:name="Balloon Text" w:semiHidden="1" w:unhideWhenUsed="1"/>
+    <w:lsdException w:name="Table Grid" w:uiPriority="39"/>
+    <w:lsdException w:name="Table Theme" w:semiHidden="1" w:unhideWhenUsed="1"/>
+    <w:lsdException w:name="Placeholder Text" w:semiHidden="1"/>
+    <w:lsdException w:name="No Spacing" w:uiPriority="1" w:qFormat="1"/>
+    <w:lsdException w:name="Light Shading" w:uiPriority="60"/>
+    <w:lsdException w:name="Light List" w:uiPriority="61"/>
+    <w:lsdException w:name="Light Grid" w:uiPriority="62"/>
+    <w:lsdException w:name="Medium Shading 1" w:uiPriority="63"/>
+    <w:lsdException w:name="Medium Shading 2" w:uiPriority="64"/>
+    <w:lsdException w:name="Medium List 1" w:uiPriority="65"/>
+    <w:lsdException w:name="Medium List 2" w:uiPriority="66"/>
+    <w:lsdException w:name="Medium Grid 1" w:uiPriority="67"/>
+    <w:lsdException w:name="Medium Grid 2" w:uiPriority="68"/>
+    <w:lsdException w:name="Medium Grid 3" w:uiPriority="69"/>
+    <w:lsdException w:name="Dark List" w:uiPriority="70"/>
+    <w:lsdException w:name="Colorful Shading" w:uiPriority="71"/>
+    <w:lsdException w:name="Colorful List" w:uiPriority="72"/>
+    <w:lsdException w:name="Colorful Grid" w:uiPriority="73"/>
+    <w:lsdException w:name="Light Shading Accent 1" w:uiPriority="60"/>
+    <w:lsdException w:name="Light List Accent 1" w:uiPriority="61"/>
+    <w:lsdException w:name="Light Grid Accent 1" w:uiPriority="62"/>
+    <w:lsdException w:name="Medium Shading 1 Accent 1" w:uiPriority="63"/>
+    <w:lsdException w:name="Medium Shading 2 Accent 1" w:uiPriority="64"/>
+    <w:lsdException w:name="Medium List 1 Accent 1" w:uiPriority="65"/>
+    <w:lsdException w:name="Revision" w:semiHidden="1"/>
+    <w:lsdException w:name="List Paragraph" w:uiPriority="34" w:qFormat="1"/>
+    <w:lsdException w:name="Quote" w:uiPriority="29" w:qFormat="1"/>
+    <w:lsdException w:name="Intense Quote" w:uiPriority="30" w:qFormat="1"/>
+    <w:lsdException w:name="Medium List 2 Accent 1" w:uiPriority="66"/>
+    <w:lsdException w:name="Medium Grid 1 Accent 1" w:uiPriority="67"/>
+    <w:lsdException w:name="Medium Grid 2 Accent 1" w:uiPriority="68"/>
+    <w:lsdException w:name="Medium Grid 3 Accent 1" w:uiPriority="69"/>
+    <w:lsdException w:name="Dark List Accent 1" w:uiPriority="70"/>
+    <w:lsdException w:name="Colorful Shading Accent 1" w:uiPriority="71"/>
+    <w:lsdException w:name="Colorful List Accent 1" w:uiPriority="72"/>
+    <w:lsdException w:name="Colorful Grid Accent 1" w:uiPriority="73"/>
+    <w:lsdException w:name="Light Shading Accent 2" w:uiPriority="60"/>
+    <w:lsdException w:name="Light List Accent 2" w:uiPriority="61"/>
+    <w:lsdException w:name="Light Grid Accent 2" w:uiPriority="62"/>
+    <w:lsdException w:name="Medium Shading 1 Accent 2" w:uiPriority="63"/>
+    <w:lsdException w:name="Medium Shading 2 Accent 2" w:uiPriority="64"/>
+    <w:lsdException w:name="Medium List 1 Accent 2" w:uiPriority="65"/>
+    <w:lsdException w:name="Medium List 2 Accent 2" w:uiPriority="66"/>
+    <w:lsdException w:name="Medium Grid 1 Accent 2" w:uiPriority="67"/>
+    <w:lsdException w:name="Medium Grid 2 Accent 2" w:uiPriority="68"/>
+    <w:lsdException w:name="Medium Grid 3 Accent 2" w:uiPriority="69"/>
+    <w:lsdException w:name="Dark List Accent 2" w:uiPriority="70"/>
+    <w:lsdException w:name="Colorful Shading Accent 2" w:uiPriority="71"/>
+    <w:lsdException w:name="Colorful List Accent 2" w:uiPriority="72"/>
+    <w:lsdException w:name="Colorful Grid Accent 2" w:uiPriority="73"/>
+    <w:lsdException w:name="Light Shading Accent 3" w:uiPriority="60"/>
+    <w:lsdException w:name="Light List Accent 3" w:uiPriority="61"/>
+    <w:lsdException w:name="Light Grid Accent 3" w:uiPriority="62"/>
+    <w:lsdException w:name="Medium Shading 1 Accent 3" w:uiPriority="63"/>
+    <w:lsdException w:name="Medium Shading 2 Accent 3" w:uiPriority="64"/>
+    <w:lsdException w:name="Medium List 1 Accent 3" w:uiPriority="65"/>
+    <w:lsdException w:name="Medium List 2 Accent 3" w:uiPriority="66"/>
+    <w:lsdException w:name="Medium Grid 1 Accent 3" w:uiPriority="67"/>
+    <w:lsdException w:name="Medium Grid 2 Accent 3" w:uiPriority="68"/>
+    <w:lsdException w:name="Medium Grid 3 Accent 3" w:uiPriority="69"/>
+    <w:lsdException w:name="Dark List Accent 3" w:uiPriority="70"/>
+    <w:lsdException w:name="Colorful Shading Accent 3" w:uiPriority="71"/>
+    <w:lsdException w:name="Colorful List Accent 3" w:uiPriority="72"/>
+    <w:lsdException w:name="Colorful Grid Accent 3" w:uiPriority="73"/>
+    <w:lsdException w:name="Light Shading Accent 4" w:uiPriority="60"/>
+    <w:lsdException w:name="Light List Accent 4" w:uiPriority="61"/>
+    <w:lsdException w:name="Light Grid Accent 4" w:uiPriority="62"/>
+    <w:lsdException w:name="Medium Shading 1 Accent 4" w:uiPriority="63"/>
+    <w:lsdException w:name="Medium Shading 2 Accent 4" w:uiPriority="64"/>
+    <w:lsdException w:name="Medium List 1 Accent 4" w:uiPriority="65"/>
+    <w:lsdException w:name="Medium List 2 Accent 4" w:uiPriority="66"/>
+    <w:lsdException w:name="Medium Grid 1 Accent 4" w:uiPriority="67"/>
+    <w:lsdException w:name="Medium Grid 2 Accent 4" w:uiPriority="68"/>
+    <w:lsdException w:name="Medium Grid 3 Accent 4" w:uiPriority="69"/>
+    <w:lsdException w:name="Dark List Accent 4" w:uiPriority="70"/>
+    <w:lsdException w:name="Colorful Shading Accent 4" w:uiPriority="71"/>
+    <w:lsdException w:name="Colorful List Accent 4" w:uiPriority="72"/>
+    <w:lsdException w:name="Colorful Grid Accent 4" w:uiPriority="73"/>
+    <w:lsdException w:name="Light Shading Accent 5" w:uiPriority="60"/>
+    <w:lsdException w:name="Light List Accent 5" w:uiPriority="61"/>
+    <w:lsdException w:name="Light Grid Accent 5" w:uiPriority="62"/>
+    <w:lsdException w:name="Medium Shading 1 Accent 5" w:uiPriority="63"/>
+    <w:lsdException w:name="Medium Shading 2 Accent 5" w:uiPriority="64"/>
+    <w:lsdException w:name="Medium List 1 Accent 5" w:uiPriority="65"/>
+    <w:lsdException w:name="Medium List 2 Accent 5" w:uiPriority="66"/>
+    <w:lsdException w:name="Medium Grid 1 Accent 5" w:uiPriority="67"/>
+    <w:lsdException w:name="Medium Grid 2 Accent 5" w:uiPriority="68"/>
+    <w:lsdException w:name="Medium Grid 3 Accent 5" w:uiPriority="69"/>
+    <w:lsdException w:name="Dark List Accent 5" w:uiPriority="70"/>
+    <w:lsdException w:name="Colorful Shading Accent 5" w:uiPriority="71"/>
+    <w:lsdException w:name="Colorful List Accent 5" w:uiPriority="72"/>
+    <w:lsdException w:name="Colorful Grid Accent 5" w:uiPriority="73"/>
+    <w:lsdException w:name="Light Shading Accent 6" w:uiPriority="60"/>
+    <w:lsdException w:name="Light List Accent 6" w:uiPriority="61"/>
+    <w:lsdException w:name="Light Grid Accent 6" w:uiPriority="62"/>
+    <w:lsdException w:name="Medium Shading 1 Accent 6" w:uiPriority="63"/>
+    <w:lsdException w:name="Medium Shading 2 Accent 6" w:uiPriority="64"/>
+    <w:lsdException w:name="Medium List 1 Accent 6" w:uiPriority="65"/>
+    <w:lsdException w:name="Medium List 2 Accent 6" w:uiPriority="66"/>
+    <w:lsdException w:name="Medium Grid 1 Accent 6" w:uiPriority="67"/>
+    <w:lsdException w:name="Medium Grid 2 Accent 6" w:uiPriority="68"/>
+    <w:lsdException w:name="Medium Grid 3 Accent 6" w:uiPriority="69"/>
+    <w:lsdException w:name="Dark List Accent 6" w:uiPriority="70"/>
+    <w:lsdException w:name="Colorful Shading Accent 6" w:uiPriority="71"/>
+    <w:lsdException w:name="Colorful List Accent 6" w:uiPriority="72"/>
+    <w:lsdException w:name="Colorful Grid Accent 6" w:uiPriority="73"/>
+    <w:lsdException w:name="Subtle Emphasis" w:uiPriority="19" w:qFormat="1"/>
+    <w:lsdException w:name="Intense Emphasis" w:uiPriority="21" w:qFormat="1"/>
+    <w:lsdException w:name="Subtle Reference" w:uiPriority="31" w:qFormat="1"/>
+    <w:lsdException w:name="Intense Reference" w:uiPriority="32" w:qFormat="1"/>
+    <w:lsdException w:name="Book Title" w:uiPriority="33" w:qFormat="1"/>
+    <w:lsdException w:name="Bibliography" w:semiHidden="1" w:uiPriority="37" w:unhideWhenUsed="1"/>
+    <w:lsdException w:name="TOC Heading" w:semiHidden="1" w:uiPriority="39" w:unhideWhenUsed="1" w:qFormat="1"/>
+    <w:lsdException w:name="Plain Table 1" w:uiPriority="41"/>
+    <w:lsdException w:name="Plain Table 2" w:uiPriority="42"/>
+    <w:lsdException w:name="Plain Table 3" w:uiPriority="43"/>
+    <w:lsdException w:name="Plain Table 4" w:uiPriority="44"/>
+    <w:lsdException w:name="Plain Table 5" w:uiPriority="45"/>
+    <w:lsdException w:name="Grid Table Light" w:uiPriority="40"/>
+    <w:lsdException w:name="Grid Table 1 Light" w:uiPriority="46"/>
+    <w:lsdException w:name="Grid Table 2" w:uiPriority="47"/>
+    <w:lsdException w:name="Grid Table 3" w:uiPriority="48"/>
+    <w:lsdException w:name="Grid Table 4" w:uiPriority="49"/>
+    <w:lsdException w:name="Grid Table 5 Dark" w:uiPriority="50"/>
+    <w:lsdException w:name="Grid Table 6 Colorful" w:uiPriority="51"/>
+    <w:lsdException w:name="Grid Table 7 Colorful" w:uiPriority="52"/>
+    <w:lsdException w:name="Grid Table 1 Light Accent 1" w:uiPriority="46"/>
+    <w:lsdException w:name="Grid Table 2 Accent 1" w:uiPriority="47"/>
+    <w:lsdException w:name="Grid Table 3 Accent 1" w:uiPriority="48"/>
+    <w:lsdException w:name="Grid Table 4 Accent 1" w:uiPriority="49"/>
+    <w:lsdException w:name="Grid Table 5 Dark Accent 1" w:uiPriority="50"/>
+    <w:lsdException w:name="Grid Table 6 Colorful Accent 1" w:uiPriority="51"/>
+    <w:lsdException w:name="Grid Table 7 Colorful Accent 1" w:uiPriority="52"/>
+    <w:lsdException w:name="Grid Table 1 Light Accent 2" w:uiPriority="46"/>
+    <w:lsdException w:name="Grid Table 2 Accent 2" w:uiPriority="47"/>
+    <w:lsdException w:name="Grid Table 3 Accent 2" w:uiPriority="48"/>
+    <w:lsdException w:name="Grid Table 4 Accent 2" w:uiPriority="49"/>
+    <w:lsdException w:name="Grid Table 5 Dark Accent 2" w:uiPriority="50"/>
+    <w:lsdException w:name="Grid Table 6 Colorful Accent 2" w:uiPriority="51"/>
+    <w:lsdException w:name="Grid Table 7 Colorful Accent 2" w:uiPriority="52"/>
+    <w:lsdException w:name="Grid Table 1 Light Accent 3" w:uiPriority="46"/>
+    <w:lsdException w:name="Grid Table 2 Accent 3" w:uiPriority="47"/>
+    <w:lsdException w:name="Grid Table 3 Accent 3" w:uiPriority="48"/>
+    <w:lsdException w:name="Grid Table 4 Accent 3" w:uiPriority="49"/>
+    <w:lsdException w:name="Grid Table 5 Dark Accent 3" w:uiPriority="50"/>
+    <w:lsdException w:name="Grid Table 6 Colorful Accent 3" w:uiPriority="51"/>
+    <w:lsdException w:name="Grid Table 7 Colorful Accent 3" w:uiPriority="52"/>
+    <w:lsdException w:name="Grid Table 1 Light Accent 4" w:uiPriority="46"/>
+    <w:lsdException w:name="Grid Table 2 Accent 4" w:uiPriority="47"/>
+    <w:lsdException w:name="Grid Table 3 Accent 4" w:uiPriority="48"/>
+    <w:lsdException w:name="Grid Table 4 Accent 4" w:uiPriority="49"/>
+    <w:lsdException w:name="Grid Table 5 Dark Accent 4" w:uiPriority="50"/>
+    <w:lsdException w:name="Grid Table 6 Colorful Accent 4" w:uiPriority="51"/>
+    <w:lsdException w:name="Grid Table 7 Colorful Accent 4" w:uiPriority="52"/>
+    <w:lsdException w:name="Grid Table 1 Light Accent 5" w:uiPriority="46"/>
+    <w:lsdException w:name="Grid Table 2 Accent 5" w:uiPriority="47"/>
+    <w:lsdException w:name="Grid Table 3 Accent 5" w:uiPriority="48"/>
+    <w:lsdException w:name="Grid Table 4 Accent 5" w:uiPriority="49"/>
+    <w:lsdException w:name="Grid Table 5 Dark Accent 5" w:uiPriority="50"/>
+    <w:lsdException w:name="Grid Table 6 Colorful Accent 5" w:uiPriority="51"/>
+    <w:lsdException w:name="Grid Table 7 Colorful Accent 5" w:uiPriority="52"/>
+    <w:lsdException w:name="Grid Table 1 Light Accent 6" w:uiPriority="46"/>
+    <w:lsdException w:name="Grid Table 2 Accent 6" w:uiPriority="47"/>
+    <w:lsdException w:name="Grid Table 3 Accent 6" w:uiPriority="48"/>
+    <w:lsdException w:name="Grid Table 4 Accent 6" w:uiPriority="49"/>
+    <w:lsdException w:name="Grid Table 5 Dark Accent 6" w:uiPriority="50"/>
+    <w:lsdException w:name="Grid Table 6 Colorful Accent 6" w:uiPriority="51"/>
+    <w:lsdException w:name="Grid Table 7 Colorful Accent 6" w:uiPriority="52"/>
+    <w:lsdException w:name="List Table 1 Light" w:uiPriority="46"/>
+    <w:lsdException w:name="List Table 2" w:uiPriority="47"/>
+    <w:lsdException w:name="List Table 3" w:uiPriority="48"/>
+    <w:lsdException w:name="List Table 4" w:uiPriority="49"/>
+    <w:lsdException w:name="List Table 5 Dark" w:uiPriority="50"/>
+    <w:lsdException w:name="List Table 6 Colorful" w:uiPriority="51"/>
+    <w:lsdException w:name="List Table 7 Colorful" w:uiPriority="52"/>
+    <w:lsdException w:name="List Table 1 Light Accent 1" w:uiPriority="46"/>
+    <w:lsdException w:name="List Table 2 Accent 1" w:uiPriority="47"/>
+    <w:lsdException w:name="List Table 3 Accent 1" w:uiPriority="48"/>
+    <w:lsdException w:name="List Table 4 Accent 1" w:uiPriority="49"/>
+    <w:lsdException w:name="List Table 5 Dark Accent 1" w:uiPriority="50"/>
+    <w:lsdException w:name="List Table 6 Colorful Accent 1" w:uiPriority="51"/>
+    <w:lsdException w:name="List Table 7 Colorful Accent 1" w:uiPriority="52"/>
+    <w:lsdException w:name="List Table 1 Light Accent 2" w:uiPriority="46"/>
+    <w:lsdException w:name="List Table 2 Accent 2" w:uiPriority="47"/>
+    <w:lsdException w:name="List Table 3 Accent 2" w:uiPriority="48"/>
+    <w:lsdException w:name="List Table 4 Accent 2" w:uiPriority="49"/>
+    <w:lsdException w:name="List Table 5 Dark Accent 2" w:uiPriority="50"/>
+    <w:lsdException w:name="List Table 6 Colorful Accent 2" w:uiPriority="51"/>
+    <w:lsdException w:name="List Table 7 Colorful Accent 2" w:uiPriority="52"/>
+    <w:lsdException w:name="List Table 1 Light Accent 3" w:uiPriority="46"/>
+    <w:lsdException w:name="List Table 2 Accent 3" w:uiPriority="47"/>
+    <w:lsdException w:name="List Table 3 Accent 3" w:uiPriority="48"/>
+    <w:lsdException w:name="List Table 4 Accent 3" w:uiPriority="49"/>
+    <w:lsdException w:name="List Table 5 Dark Accent 3" w:uiPriority="50"/>
+    <w:lsdException w:name="List Table 6 Colorful Accent 3" w:uiPriority="51"/>
+    <w:lsdException w:name="List Table 7 Colorful Accent 3" w:uiPriority="52"/>
+    <w:lsdException w:name="List Table 1 Light Accent 4" w:uiPriority="46"/>
+    <w:lsdException w:name="List Table 2 Accent 4" w:uiPriority="47"/>
+    <w:lsdException w:name="List Table 3 Accent 4" w:uiPriority="48"/>
+    <w:lsdException w:name="List Table 4 Accent 4" w:uiPriority="49"/>
+    <w:lsdException w:name="List Table 5 Dark Accent 4" w:uiPriority="50"/>
+    <w:lsdException w:name="List Table 6 Colorful Accent 4" w:uiPriority="51"/>
+    <w:lsdException w:name="List Table 7 Colorful Accent 4" w:uiPriority="52"/>
+    <w:lsdException w:name="List Table 1 Light Accent 5" w:uiPriority="46"/>
+    <w:lsdException w:name="List Table 2 Accent 5" w:uiPriority="47"/>
+    <w:lsdException w:name="List Table 3 Accent 5" w:uiPriority="48"/>
+    <w:lsdException w:name="List Table 4 Accent 5" w:uiPriority="49"/>
+    <w:lsdException w:name="List Table 5 Dark Accent 5" w:uiPriority="50"/>
+    <w:lsdException w:name="List Table 6 Colorful Accent 5" w:uiPriority="51"/>
+    <w:lsdException w:name="List Table 7 Colorful Accent 5" w:uiPriority="52"/>
+    <w:lsdException w:name="List Table 1 Light Accent 6" w:uiPriority="46"/>
+    <w:lsdException w:name="List Table 2 Accent 6" w:uiPriority="47"/>
+    <w:lsdException w:name="List Table 3 Accent 6" w:uiPriority="48"/>
+    <w:lsdException w:name="List Table 4 Accent 6" w:uiPriority="49"/>
+    <w:lsdException w:name="List Table 5 Dark Accent 6" w:uiPriority="50"/>
+    <w:lsdException w:name="List Table 6 Colorful Accent 6" w:uiPriority="51"/>
+    <w:lsdException w:name="List Table 7 Colorful Accent 6" w:uiPriority="52"/>
+  </w:latentStyles>
+  <w:style w:type="paragraph" w:default="1" w:styleId="Normal">
+    <w:name w:val="Normal"/>
+    <w:qFormat/>
+  </w:style>
+  <w:style w:type="character" w:default="1" w:styleId="DefaultParagraphFont">
+    <w:name w:val="Default Paragraph Font"/>
+    <w:uiPriority w:val="1"/>
+    <w:semiHidden/>
+    <w:unhideWhenUsed/>
+  </w:style>
+  <w:style w:type="table" w:default="1" w:styleId="TableNormal">
+    <w:name w:val="Normal Table"/>
+    <w:uiPriority w:val="99"/>
+    <w:semiHidden/>
+    <w:unhideWhenUsed/>
+    <w:tblPr>
+      <w:tblInd w:w="0" w:type="dxa"/>
+      <w:tblCellMar>
+        <w:top w:w="0" w:type="dxa"/>
+        <w:left w:w="108" w:type="dxa"/>
+        <w:bottom w:w="0" w:type="dxa"/>
+        <w:right w:w="108" w:type="dxa"/>
+      </w:tblCellMar>
+    </w:tblPr>
+  </w:style>
+  <w:style w:type="numbering" w:default="1" w:styleId="NoList">
+    <w:name w:val="No List"/>
+    <w:uiPriority w:val="99"/>
+    <w:semiHidden/>
+    <w:unhideWhenUsed/>
+  </w:style>
+  <w:style w:type="paragraph" w:customStyle="1" w:styleId="572224C38D994869A46B9980367CA5F4">
+    <w:name w:val="572224C38D994869A46B9980367CA5F4"/>
+    <w:rsid w:val="00145BD5"/>
+  </w:style>
+</w:styles>
+</file>
+
+<file path=word/glossary/webSettings.xml><?xml version="1.0" encoding="utf-8"?>
+<w:webSettings xmlns:mc="http://schemas.openxmlformats.org/markup-compatibility/2006" xmlns:r="http://schemas.openxmlformats.org/officeDocument/2006/relationships" xmlns:w="http://schemas.openxmlformats.org/wordprocessingml/2006/main" xmlns:w14="http://schemas.microsoft.com/office/word/2010/wordml" xmlns:w15="http://schemas.microsoft.com/office/word/2012/wordml" mc:Ignorable="w14 w15">
+  <w:optimizeForBrowser/>
+  <w:allowPNG/>
+</w:webSettings>
 </file>
 
 <file path=word/theme/theme1.xml><?xml version="1.0" encoding="utf-8"?>
@@ -11035,7 +11361,7 @@
 </file>
 
 <file path=customXml/itemProps1.xml><?xml version="1.0" encoding="utf-8"?>
-<ds:datastoreItem xmlns:ds="http://schemas.openxmlformats.org/officeDocument/2006/customXml" ds:itemID="{E8D51D92-7AE1-4AE2-913E-21F7074C9EBA}">
+<ds:datastoreItem xmlns:ds="http://schemas.openxmlformats.org/officeDocument/2006/customXml" ds:itemID="{120E5A0A-8283-48CB-BAA0-A625CCBA1CEB}">
   <ds:schemaRefs>
     <ds:schemaRef ds:uri="http://schemas.openxmlformats.org/officeDocument/2006/bibliography"/>
   </ds:schemaRefs>

</xml_diff>